<commit_message>
Q3 in dry, makefile
</commit_message>
<xml_diff>
--- a/hw3/dry3.docx
+++ b/hw3/dry3.docx
@@ -1,10 +1,10 @@
 
 <file path=word/document.xml><?xml version="1.0" encoding="utf-8"?>
-<w:document xmlns:wpc="http://schemas.microsoft.com/office/word/2010/wordprocessingCanvas" xmlns:cx="http://schemas.microsoft.com/office/drawing/2014/chartex" xmlns:cx1="http://schemas.microsoft.com/office/drawing/2015/9/8/chartex" xmlns:cx2="http://schemas.microsoft.com/office/drawing/2015/10/21/chartex" xmlns:mc="http://schemas.openxmlformats.org/markup-compatibility/2006" xmlns:o="urn:schemas-microsoft-com:office:office" xmlns:r="http://schemas.openxmlformats.org/officeDocument/2006/relationships" xmlns:m="http://schemas.openxmlformats.org/officeDocument/2006/math" xmlns:v="urn:schemas-microsoft-com:vml" xmlns:wp14="http://schemas.microsoft.com/office/word/2010/wordprocessingDrawing" xmlns:wp="http://schemas.openxmlformats.org/drawingml/2006/wordprocessingDrawing" xmlns:w10="urn:schemas-microsoft-com:office:word" xmlns:w="http://schemas.openxmlformats.org/wordprocessingml/2006/main" xmlns:w14="http://schemas.microsoft.com/office/word/2010/wordml" xmlns:w15="http://schemas.microsoft.com/office/word/2012/wordml" xmlns:w16se="http://schemas.microsoft.com/office/word/2015/wordml/symex" xmlns:wpg="http://schemas.microsoft.com/office/word/2010/wordprocessingGroup" xmlns:wpi="http://schemas.microsoft.com/office/word/2010/wordprocessingInk" xmlns:wne="http://schemas.microsoft.com/office/word/2006/wordml" xmlns:wps="http://schemas.microsoft.com/office/word/2010/wordprocessingShape" mc:Ignorable="w14 w15 w16se wp14">
+<w:document xmlns:wpc="http://schemas.microsoft.com/office/word/2010/wordprocessingCanvas" xmlns:mc="http://schemas.openxmlformats.org/markup-compatibility/2006" xmlns:o="urn:schemas-microsoft-com:office:office" xmlns:r="http://schemas.openxmlformats.org/officeDocument/2006/relationships" xmlns:m="http://schemas.openxmlformats.org/officeDocument/2006/math" xmlns:v="urn:schemas-microsoft-com:vml" xmlns:wp14="http://schemas.microsoft.com/office/word/2010/wordprocessingDrawing" xmlns:wp="http://schemas.openxmlformats.org/drawingml/2006/wordprocessingDrawing" xmlns:w10="urn:schemas-microsoft-com:office:word" xmlns:w="http://schemas.openxmlformats.org/wordprocessingml/2006/main" xmlns:w14="http://schemas.microsoft.com/office/word/2010/wordml" xmlns:w15="http://schemas.microsoft.com/office/word/2012/wordml" xmlns:wpg="http://schemas.microsoft.com/office/word/2010/wordprocessingGroup" xmlns:wpi="http://schemas.microsoft.com/office/word/2010/wordprocessingInk" xmlns:wne="http://schemas.microsoft.com/office/word/2006/wordml" xmlns:wps="http://schemas.microsoft.com/office/word/2010/wordprocessingShape" mc:Ignorable="w14 w15 wp14">
   <w:body>
     <w:p>
       <w:pPr>
-        <w:pStyle w:val="Title"/>
+        <w:pStyle w:val="a5"/>
         <w:jc w:val="center"/>
         <w:rPr>
           <w:u w:val="single"/>
@@ -41,16 +41,7 @@
         <w:t xml:space="preserve"> Solomon </w:t>
       </w:r>
       <w:r>
-        <w:t>–</w:t>
-      </w:r>
-      <w:r>
-        <w:t xml:space="preserve"> 201522315 </w:t>
-      </w:r>
-      <w:r>
-        <w:t>–</w:t>
-      </w:r>
-      <w:r>
-        <w:t xml:space="preserve"> </w:t>
+        <w:t xml:space="preserve">– 201522315 – </w:t>
       </w:r>
       <w:hyperlink r:id="rId6" w:history="1">
         <w:r>
@@ -63,7 +54,7 @@
     </w:p>
     <w:p>
       <w:pPr>
-        <w:pStyle w:val="Heading1"/>
+        <w:pStyle w:val="1"/>
       </w:pPr>
       <w:r>
         <w:t>Question 1</w:t>
@@ -71,7 +62,7 @@
     </w:p>
     <w:p>
       <w:pPr>
-        <w:pStyle w:val="ListParagraph"/>
+        <w:pStyle w:val="a3"/>
         <w:numPr>
           <w:ilvl w:val="0"/>
           <w:numId w:val="2"/>
@@ -80,7 +71,7 @@
     </w:p>
     <w:p>
       <w:pPr>
-        <w:pStyle w:val="ListParagraph"/>
+        <w:pStyle w:val="a3"/>
         <w:numPr>
           <w:ilvl w:val="1"/>
           <w:numId w:val="2"/>
@@ -92,7 +83,7 @@
     </w:p>
     <w:p>
       <w:pPr>
-        <w:pStyle w:val="ListParagraph"/>
+        <w:pStyle w:val="a3"/>
         <w:numPr>
           <w:ilvl w:val="2"/>
           <w:numId w:val="2"/>
@@ -104,7 +95,7 @@
     </w:p>
     <w:p>
       <w:pPr>
-        <w:pStyle w:val="ListParagraph"/>
+        <w:pStyle w:val="a3"/>
         <w:numPr>
           <w:ilvl w:val="3"/>
           <w:numId w:val="2"/>
@@ -116,7 +107,7 @@
     </w:p>
     <w:p>
       <w:pPr>
-        <w:pStyle w:val="ListParagraph"/>
+        <w:pStyle w:val="a3"/>
         <w:numPr>
           <w:ilvl w:val="3"/>
           <w:numId w:val="2"/>
@@ -133,7 +124,7 @@
     </w:p>
     <w:p>
       <w:pPr>
-        <w:pStyle w:val="ListParagraph"/>
+        <w:pStyle w:val="a3"/>
         <w:numPr>
           <w:ilvl w:val="3"/>
           <w:numId w:val="2"/>
@@ -145,37 +136,31 @@
     </w:p>
     <w:p>
       <w:pPr>
-        <w:pStyle w:val="ListParagraph"/>
+        <w:pStyle w:val="a3"/>
         <w:numPr>
           <w:ilvl w:val="3"/>
           <w:numId w:val="2"/>
         </w:numPr>
       </w:pPr>
       <w:r>
-        <w:t>Lock node i+1</w:t>
-      </w:r>
-      <w:r>
-        <w:t xml:space="preserve"> (if exists)</w:t>
-      </w:r>
-    </w:p>
-    <w:p>
-      <w:pPr>
-        <w:pStyle w:val="ListParagraph"/>
+        <w:t>Lock node i+1 (if exists)</w:t>
+      </w:r>
+    </w:p>
+    <w:p>
+      <w:pPr>
+        <w:pStyle w:val="a3"/>
         <w:numPr>
           <w:ilvl w:val="3"/>
           <w:numId w:val="2"/>
         </w:numPr>
       </w:pPr>
       <w:r>
-        <w:t>Unlock node i-1</w:t>
-      </w:r>
-      <w:r>
-        <w:t xml:space="preserve"> (if exists)</w:t>
-      </w:r>
-    </w:p>
-    <w:p>
-      <w:pPr>
-        <w:pStyle w:val="ListParagraph"/>
+        <w:t>Unlock node i-1 (if exists)</w:t>
+      </w:r>
+    </w:p>
+    <w:p>
+      <w:pPr>
+        <w:pStyle w:val="a3"/>
         <w:numPr>
           <w:ilvl w:val="3"/>
           <w:numId w:val="2"/>
@@ -198,7 +183,7 @@
     </w:p>
     <w:p>
       <w:pPr>
-        <w:pStyle w:val="ListParagraph"/>
+        <w:pStyle w:val="a3"/>
         <w:numPr>
           <w:ilvl w:val="1"/>
           <w:numId w:val="2"/>
@@ -241,7 +226,7 @@
     </w:p>
     <w:p>
       <w:pPr>
-        <w:pStyle w:val="ListParagraph"/>
+        <w:pStyle w:val="a3"/>
         <w:numPr>
           <w:ilvl w:val="2"/>
           <w:numId w:val="2"/>
@@ -253,7 +238,7 @@
     </w:p>
     <w:p>
       <w:pPr>
-        <w:pStyle w:val="ListParagraph"/>
+        <w:pStyle w:val="a3"/>
         <w:numPr>
           <w:ilvl w:val="2"/>
           <w:numId w:val="2"/>
@@ -276,7 +261,7 @@
     </w:p>
     <w:p>
       <w:pPr>
-        <w:pStyle w:val="ListParagraph"/>
+        <w:pStyle w:val="a3"/>
         <w:numPr>
           <w:ilvl w:val="2"/>
           <w:numId w:val="2"/>
@@ -288,7 +273,7 @@
     </w:p>
     <w:p>
       <w:pPr>
-        <w:pStyle w:val="ListParagraph"/>
+        <w:pStyle w:val="a3"/>
         <w:numPr>
           <w:ilvl w:val="1"/>
           <w:numId w:val="2"/>
@@ -301,10 +286,7 @@
         <w:t>emove</w:t>
       </w:r>
       <w:r>
-        <w:t xml:space="preserve"> </w:t>
-      </w:r>
-      <w:r>
-        <w:t>(</w:t>
+        <w:t xml:space="preserve"> (</w:t>
       </w:r>
       <w:r>
         <w:t xml:space="preserve">node </w:t>
@@ -328,7 +310,7 @@
     </w:p>
     <w:p>
       <w:pPr>
-        <w:pStyle w:val="ListParagraph"/>
+        <w:pStyle w:val="a3"/>
         <w:numPr>
           <w:ilvl w:val="2"/>
           <w:numId w:val="2"/>
@@ -340,7 +322,7 @@
     </w:p>
     <w:p>
       <w:pPr>
-        <w:pStyle w:val="ListParagraph"/>
+        <w:pStyle w:val="a3"/>
         <w:numPr>
           <w:ilvl w:val="2"/>
           <w:numId w:val="2"/>
@@ -352,7 +334,7 @@
     </w:p>
     <w:p>
       <w:pPr>
-        <w:pStyle w:val="ListParagraph"/>
+        <w:pStyle w:val="a3"/>
         <w:numPr>
           <w:ilvl w:val="2"/>
           <w:numId w:val="2"/>
@@ -372,7 +354,7 @@
     </w:p>
     <w:p>
       <w:pPr>
-        <w:pStyle w:val="ListParagraph"/>
+        <w:pStyle w:val="a3"/>
         <w:numPr>
           <w:ilvl w:val="0"/>
           <w:numId w:val="2"/>
@@ -685,7 +667,7 @@
     </w:p>
     <w:p>
       <w:pPr>
-        <w:pStyle w:val="ListParagraph"/>
+        <w:pStyle w:val="a3"/>
         <w:numPr>
           <w:ilvl w:val="0"/>
           <w:numId w:val="2"/>
@@ -875,13 +857,13 @@
     </w:p>
     <w:p>
       <w:pPr>
-        <w:pStyle w:val="ListParagraph"/>
+        <w:pStyle w:val="a3"/>
         <w:ind w:left="0"/>
       </w:pPr>
     </w:p>
     <w:p>
       <w:pPr>
-        <w:pStyle w:val="Heading1"/>
+        <w:pStyle w:val="1"/>
       </w:pPr>
       <w:r>
         <w:t>Question 2</w:t>
@@ -889,17 +871,748 @@
     </w:p>
     <w:p>
       <w:pPr>
-        <w:pStyle w:val="ListParagraph"/>
+        <w:pStyle w:val="a3"/>
         <w:numPr>
           <w:ilvl w:val="0"/>
           <w:numId w:val="4"/>
         </w:numPr>
-        <w:rPr>
-          <w:rtl/>
+      </w:pPr>
+      <w:r>
+        <w:br/>
+      </w:r>
+    </w:p>
+    <w:p/>
+    <w:p/>
+    <w:p/>
+    <w:p>
+      <w:pPr>
+        <w:pStyle w:val="1"/>
+      </w:pPr>
+      <w:r>
+        <w:t xml:space="preserve">Question </w:t>
+      </w:r>
+      <w:r>
+        <w:t>3</w:t>
+      </w:r>
+    </w:p>
+    <w:p>
+      <w:pPr>
+        <w:pStyle w:val="a3"/>
+        <w:numPr>
+          <w:ilvl w:val="0"/>
+          <w:numId w:val="6"/>
+        </w:numPr>
+        <w:rPr>
+          <w:rFonts w:eastAsiaTheme="minorEastAsia"/>
+        </w:rPr>
+      </w:pPr>
+      <w:r>
+        <w:rPr>
+          <w:rFonts w:eastAsiaTheme="minorEastAsia"/>
+        </w:rPr>
+        <w:t>Only</w:t>
+      </w:r>
+      <w:r>
+        <w:rPr>
+          <w:rFonts w:eastAsiaTheme="minorEastAsia"/>
+        </w:rPr>
+        <w:t xml:space="preserve"> one thread </w:t>
+      </w:r>
+      <w:proofErr w:type="gramStart"/>
+      <w:r>
+        <w:rPr>
+          <w:rFonts w:eastAsiaTheme="minorEastAsia"/>
+        </w:rPr>
+        <w:t>should be permitted</w:t>
+      </w:r>
+      <w:proofErr w:type="gramEnd"/>
+      <w:r>
+        <w:rPr>
+          <w:rFonts w:eastAsiaTheme="minorEastAsia"/>
+        </w:rPr>
+        <w:t xml:space="preserve"> to upgrade its reader state to a writer, because if two threads try to upgrade, they both will wait for the other thread to release the read lock, causing a deadlock.</w:t>
+      </w:r>
+      <w:r>
+        <w:rPr>
+          <w:rFonts w:eastAsiaTheme="minorEastAsia"/>
+        </w:rPr>
+        <w:t xml:space="preserve"> </w:t>
+      </w:r>
+      <w:r>
+        <w:rPr>
+          <w:rFonts w:eastAsiaTheme="minorEastAsia"/>
+        </w:rPr>
+        <w:t xml:space="preserve">By </w:t>
+      </w:r>
+      <w:r>
+        <w:rPr>
+          <w:rFonts w:eastAsiaTheme="minorEastAsia"/>
+        </w:rPr>
+        <w:t>making one</w:t>
+      </w:r>
+      <w:r>
+        <w:rPr>
+          <w:rFonts w:eastAsiaTheme="minorEastAsia"/>
+        </w:rPr>
+        <w:t xml:space="preserve"> fail, we indirectly releasing </w:t>
+      </w:r>
+      <w:r>
+        <w:rPr>
+          <w:rFonts w:eastAsiaTheme="minorEastAsia"/>
+        </w:rPr>
+        <w:t>its</w:t>
+      </w:r>
+      <w:r>
+        <w:rPr>
+          <w:rFonts w:eastAsiaTheme="minorEastAsia"/>
+        </w:rPr>
+        <w:t xml:space="preserve"> lock, letting the other thread </w:t>
+      </w:r>
+      <w:proofErr w:type="gramStart"/>
+      <w:r>
+        <w:rPr>
+          <w:rFonts w:eastAsiaTheme="minorEastAsia"/>
+        </w:rPr>
+        <w:t>to successfully acquire</w:t>
+      </w:r>
+      <w:proofErr w:type="gramEnd"/>
+      <w:r>
+        <w:rPr>
+          <w:rFonts w:eastAsiaTheme="minorEastAsia"/>
+        </w:rPr>
+        <w:t xml:space="preserve"> the write lock.</w:t>
+      </w:r>
+      <w:r>
+        <w:rPr>
+          <w:rFonts w:eastAsiaTheme="minorEastAsia"/>
+        </w:rPr>
+        <w:br/>
+      </w:r>
+    </w:p>
+    <w:p>
+      <w:pPr>
+        <w:pStyle w:val="a3"/>
+        <w:numPr>
+          <w:ilvl w:val="0"/>
+          <w:numId w:val="6"/>
+        </w:numPr>
+        <w:rPr>
+          <w:rFonts w:eastAsiaTheme="minorEastAsia"/>
         </w:rPr>
       </w:pPr>
       <w:bookmarkStart w:id="0" w:name="_GoBack"/>
       <w:bookmarkEnd w:id="0"/>
+      <w:proofErr w:type="spellStart"/>
+      <w:r>
+        <w:rPr>
+          <w:rFonts w:eastAsiaTheme="minorEastAsia"/>
+        </w:rPr>
+        <w:t>pthread_mutex_t</w:t>
+      </w:r>
+      <w:proofErr w:type="spellEnd"/>
+      <w:r>
+        <w:rPr>
+          <w:rFonts w:eastAsiaTheme="minorEastAsia"/>
+        </w:rPr>
+        <w:t xml:space="preserve"> </w:t>
+      </w:r>
+      <w:proofErr w:type="spellStart"/>
+      <w:r>
+        <w:rPr>
+          <w:rFonts w:eastAsiaTheme="minorEastAsia"/>
+        </w:rPr>
+        <w:t>upgrade_lock</w:t>
+      </w:r>
+      <w:proofErr w:type="spellEnd"/>
+      <w:r>
+        <w:rPr>
+          <w:rFonts w:eastAsiaTheme="minorEastAsia"/>
+        </w:rPr>
+        <w:t>;</w:t>
+      </w:r>
+      <w:r>
+        <w:rPr>
+          <w:rFonts w:eastAsiaTheme="minorEastAsia"/>
+        </w:rPr>
+        <w:br/>
+      </w:r>
+    </w:p>
+    <w:p>
+      <w:pPr>
+        <w:pStyle w:val="a3"/>
+        <w:ind w:left="360"/>
+        <w:rPr>
+          <w:rFonts w:eastAsiaTheme="minorEastAsia"/>
+        </w:rPr>
+      </w:pPr>
+      <w:proofErr w:type="gramStart"/>
+      <w:r>
+        <w:rPr>
+          <w:rFonts w:eastAsiaTheme="minorEastAsia"/>
+        </w:rPr>
+        <w:t>bool</w:t>
+      </w:r>
+      <w:proofErr w:type="gramEnd"/>
+      <w:r>
+        <w:rPr>
+          <w:rFonts w:eastAsiaTheme="minorEastAsia"/>
+        </w:rPr>
+        <w:t xml:space="preserve"> </w:t>
+      </w:r>
+      <w:proofErr w:type="spellStart"/>
+      <w:r>
+        <w:rPr>
+          <w:rFonts w:eastAsiaTheme="minorEastAsia"/>
+        </w:rPr>
+        <w:t>upgrade_to_write_lock</w:t>
+      </w:r>
+      <w:proofErr w:type="spellEnd"/>
+      <w:r>
+        <w:rPr>
+          <w:rFonts w:eastAsiaTheme="minorEastAsia"/>
+        </w:rPr>
+        <w:t>(){</w:t>
+      </w:r>
+    </w:p>
+    <w:p>
+      <w:pPr>
+        <w:pStyle w:val="a3"/>
+        <w:ind w:left="360"/>
+        <w:rPr>
+          <w:rFonts w:eastAsiaTheme="minorEastAsia"/>
+        </w:rPr>
+      </w:pPr>
+      <w:r>
+        <w:rPr>
+          <w:rFonts w:eastAsiaTheme="minorEastAsia"/>
+        </w:rPr>
+        <w:tab/>
+      </w:r>
+      <w:proofErr w:type="spellStart"/>
+      <w:proofErr w:type="gramStart"/>
+      <w:r>
+        <w:rPr>
+          <w:rFonts w:eastAsiaTheme="minorEastAsia"/>
+        </w:rPr>
+        <w:t>int</w:t>
+      </w:r>
+      <w:proofErr w:type="spellEnd"/>
+      <w:proofErr w:type="gramEnd"/>
+      <w:r>
+        <w:rPr>
+          <w:rFonts w:eastAsiaTheme="minorEastAsia"/>
+        </w:rPr>
+        <w:t xml:space="preserve"> res = </w:t>
+      </w:r>
+      <w:proofErr w:type="spellStart"/>
+      <w:r>
+        <w:rPr>
+          <w:rFonts w:eastAsiaTheme="minorEastAsia"/>
+        </w:rPr>
+        <w:t>pthread_mutex_trylock</w:t>
+      </w:r>
+      <w:proofErr w:type="spellEnd"/>
+      <w:r>
+        <w:rPr>
+          <w:rFonts w:eastAsiaTheme="minorEastAsia"/>
+        </w:rPr>
+        <w:t>(&amp;</w:t>
+      </w:r>
+      <w:proofErr w:type="spellStart"/>
+      <w:r>
+        <w:rPr>
+          <w:rFonts w:eastAsiaTheme="minorEastAsia"/>
+        </w:rPr>
+        <w:t>upgrade_lock</w:t>
+      </w:r>
+      <w:proofErr w:type="spellEnd"/>
+      <w:r>
+        <w:rPr>
+          <w:rFonts w:eastAsiaTheme="minorEastAsia"/>
+        </w:rPr>
+        <w:t>);</w:t>
+      </w:r>
+    </w:p>
+    <w:p>
+      <w:pPr>
+        <w:pStyle w:val="a3"/>
+        <w:ind w:left="360"/>
+        <w:rPr>
+          <w:rFonts w:eastAsiaTheme="minorEastAsia"/>
+        </w:rPr>
+      </w:pPr>
+      <w:r>
+        <w:rPr>
+          <w:rFonts w:eastAsiaTheme="minorEastAsia"/>
+        </w:rPr>
+        <w:tab/>
+      </w:r>
+      <w:proofErr w:type="gramStart"/>
+      <w:r>
+        <w:rPr>
+          <w:rFonts w:eastAsiaTheme="minorEastAsia"/>
+        </w:rPr>
+        <w:t>if</w:t>
+      </w:r>
+      <w:proofErr w:type="gramEnd"/>
+      <w:r>
+        <w:rPr>
+          <w:rFonts w:eastAsiaTheme="minorEastAsia"/>
+        </w:rPr>
+        <w:t xml:space="preserve"> (res == EBUSY){</w:t>
+      </w:r>
+    </w:p>
+    <w:p>
+      <w:pPr>
+        <w:pStyle w:val="a3"/>
+        <w:ind w:left="360"/>
+        <w:rPr>
+          <w:rFonts w:eastAsiaTheme="minorEastAsia"/>
+        </w:rPr>
+      </w:pPr>
+      <w:r>
+        <w:rPr>
+          <w:rFonts w:eastAsiaTheme="minorEastAsia"/>
+        </w:rPr>
+        <w:tab/>
+      </w:r>
+      <w:r>
+        <w:rPr>
+          <w:rFonts w:eastAsiaTheme="minorEastAsia"/>
+        </w:rPr>
+        <w:tab/>
+      </w:r>
+      <w:proofErr w:type="gramStart"/>
+      <w:r>
+        <w:rPr>
+          <w:rFonts w:eastAsiaTheme="minorEastAsia"/>
+        </w:rPr>
+        <w:t>return</w:t>
+      </w:r>
+      <w:proofErr w:type="gramEnd"/>
+      <w:r>
+        <w:rPr>
+          <w:rFonts w:eastAsiaTheme="minorEastAsia"/>
+        </w:rPr>
+        <w:t xml:space="preserve"> false;</w:t>
+      </w:r>
+    </w:p>
+    <w:p>
+      <w:pPr>
+        <w:pStyle w:val="a3"/>
+        <w:ind w:left="360"/>
+        <w:rPr>
+          <w:rFonts w:eastAsiaTheme="minorEastAsia"/>
+        </w:rPr>
+      </w:pPr>
+      <w:r>
+        <w:rPr>
+          <w:rFonts w:eastAsiaTheme="minorEastAsia"/>
+        </w:rPr>
+        <w:tab/>
+        <w:t>}</w:t>
+      </w:r>
+    </w:p>
+    <w:p>
+      <w:pPr>
+        <w:pStyle w:val="a3"/>
+        <w:ind w:left="360"/>
+        <w:rPr>
+          <w:rFonts w:eastAsiaTheme="minorEastAsia"/>
+        </w:rPr>
+      </w:pPr>
+      <w:r>
+        <w:rPr>
+          <w:rFonts w:eastAsiaTheme="minorEastAsia"/>
+        </w:rPr>
+        <w:tab/>
+      </w:r>
+      <w:proofErr w:type="spellStart"/>
+      <w:r>
+        <w:rPr>
+          <w:rFonts w:eastAsiaTheme="minorEastAsia"/>
+        </w:rPr>
+        <w:t>pthread_mutex_</w:t>
+      </w:r>
+      <w:proofErr w:type="gramStart"/>
+      <w:r>
+        <w:rPr>
+          <w:rFonts w:eastAsiaTheme="minorEastAsia"/>
+        </w:rPr>
+        <w:t>lock</w:t>
+      </w:r>
+      <w:proofErr w:type="spellEnd"/>
+      <w:r>
+        <w:rPr>
+          <w:rFonts w:eastAsiaTheme="minorEastAsia"/>
+        </w:rPr>
+        <w:t>(</w:t>
+      </w:r>
+      <w:proofErr w:type="gramEnd"/>
+      <w:r>
+        <w:rPr>
+          <w:rFonts w:eastAsiaTheme="minorEastAsia"/>
+        </w:rPr>
+        <w:t>&amp;</w:t>
+      </w:r>
+      <w:proofErr w:type="spellStart"/>
+      <w:r>
+        <w:rPr>
+          <w:rFonts w:eastAsiaTheme="minorEastAsia"/>
+        </w:rPr>
+        <w:t>global_lock</w:t>
+      </w:r>
+      <w:proofErr w:type="spellEnd"/>
+      <w:r>
+        <w:rPr>
+          <w:rFonts w:eastAsiaTheme="minorEastAsia"/>
+        </w:rPr>
+        <w:t>);</w:t>
+      </w:r>
+    </w:p>
+    <w:p>
+      <w:pPr>
+        <w:pStyle w:val="a3"/>
+        <w:ind w:left="360"/>
+        <w:rPr>
+          <w:rFonts w:eastAsiaTheme="minorEastAsia"/>
+        </w:rPr>
+      </w:pPr>
+      <w:r>
+        <w:rPr>
+          <w:rFonts w:eastAsiaTheme="minorEastAsia"/>
+        </w:rPr>
+        <w:tab/>
+      </w:r>
+      <w:proofErr w:type="gramStart"/>
+      <w:r>
+        <w:rPr>
+          <w:rFonts w:eastAsiaTheme="minorEastAsia"/>
+        </w:rPr>
+        <w:t>while</w:t>
+      </w:r>
+      <w:proofErr w:type="gramEnd"/>
+      <w:r>
+        <w:rPr>
+          <w:rFonts w:eastAsiaTheme="minorEastAsia"/>
+        </w:rPr>
+        <w:t xml:space="preserve"> ((</w:t>
+      </w:r>
+      <w:proofErr w:type="spellStart"/>
+      <w:r>
+        <w:rPr>
+          <w:rFonts w:eastAsiaTheme="minorEastAsia"/>
+        </w:rPr>
+        <w:t>number_of_writers</w:t>
+      </w:r>
+      <w:proofErr w:type="spellEnd"/>
+      <w:r>
+        <w:rPr>
+          <w:rFonts w:eastAsiaTheme="minorEastAsia"/>
+        </w:rPr>
+        <w:t xml:space="preserve"> &gt; 0) || (</w:t>
+      </w:r>
+      <w:proofErr w:type="spellStart"/>
+      <w:r>
+        <w:rPr>
+          <w:rFonts w:eastAsiaTheme="minorEastAsia"/>
+        </w:rPr>
+        <w:t>number_of_readers</w:t>
+      </w:r>
+      <w:proofErr w:type="spellEnd"/>
+      <w:r>
+        <w:rPr>
+          <w:rFonts w:eastAsiaTheme="minorEastAsia"/>
+        </w:rPr>
+        <w:t xml:space="preserve"> &gt; 1))</w:t>
+      </w:r>
+    </w:p>
+    <w:p>
+      <w:pPr>
+        <w:pStyle w:val="a3"/>
+        <w:ind w:left="360"/>
+        <w:rPr>
+          <w:rFonts w:eastAsiaTheme="minorEastAsia"/>
+        </w:rPr>
+      </w:pPr>
+      <w:r>
+        <w:rPr>
+          <w:rFonts w:eastAsiaTheme="minorEastAsia"/>
+        </w:rPr>
+        <w:tab/>
+      </w:r>
+      <w:r>
+        <w:rPr>
+          <w:rFonts w:eastAsiaTheme="minorEastAsia"/>
+        </w:rPr>
+        <w:tab/>
+      </w:r>
+      <w:proofErr w:type="spellStart"/>
+      <w:r>
+        <w:rPr>
+          <w:rFonts w:eastAsiaTheme="minorEastAsia"/>
+        </w:rPr>
+        <w:t>pthread_cond_</w:t>
+      </w:r>
+      <w:proofErr w:type="gramStart"/>
+      <w:r>
+        <w:rPr>
+          <w:rFonts w:eastAsiaTheme="minorEastAsia"/>
+        </w:rPr>
+        <w:t>wait</w:t>
+      </w:r>
+      <w:proofErr w:type="spellEnd"/>
+      <w:r>
+        <w:rPr>
+          <w:rFonts w:eastAsiaTheme="minorEastAsia"/>
+        </w:rPr>
+        <w:t>(</w:t>
+      </w:r>
+      <w:proofErr w:type="gramEnd"/>
+      <w:r>
+        <w:rPr>
+          <w:rFonts w:eastAsiaTheme="minorEastAsia"/>
+        </w:rPr>
+        <w:t>&amp;</w:t>
+      </w:r>
+      <w:proofErr w:type="spellStart"/>
+      <w:r>
+        <w:rPr>
+          <w:rFonts w:eastAsiaTheme="minorEastAsia"/>
+        </w:rPr>
+        <w:t>writers_condition</w:t>
+      </w:r>
+      <w:proofErr w:type="spellEnd"/>
+      <w:r>
+        <w:rPr>
+          <w:rFonts w:eastAsiaTheme="minorEastAsia"/>
+        </w:rPr>
+        <w:t>, &amp;</w:t>
+      </w:r>
+      <w:proofErr w:type="spellStart"/>
+      <w:r>
+        <w:rPr>
+          <w:rFonts w:eastAsiaTheme="minorEastAsia"/>
+        </w:rPr>
+        <w:t>global_lock</w:t>
+      </w:r>
+      <w:proofErr w:type="spellEnd"/>
+      <w:r>
+        <w:rPr>
+          <w:rFonts w:eastAsiaTheme="minorEastAsia"/>
+        </w:rPr>
+        <w:t>);</w:t>
+      </w:r>
+    </w:p>
+    <w:p>
+      <w:pPr>
+        <w:pStyle w:val="a3"/>
+        <w:ind w:left="360"/>
+        <w:rPr>
+          <w:rFonts w:eastAsiaTheme="minorEastAsia"/>
+        </w:rPr>
+      </w:pPr>
+      <w:r>
+        <w:rPr>
+          <w:rFonts w:eastAsiaTheme="minorEastAsia"/>
+        </w:rPr>
+        <w:tab/>
+      </w:r>
+    </w:p>
+    <w:p>
+      <w:pPr>
+        <w:pStyle w:val="a3"/>
+        <w:ind w:left="360"/>
+        <w:rPr>
+          <w:rFonts w:eastAsiaTheme="minorEastAsia"/>
+        </w:rPr>
+      </w:pPr>
+      <w:r>
+        <w:rPr>
+          <w:rFonts w:eastAsiaTheme="minorEastAsia"/>
+        </w:rPr>
+        <w:tab/>
+      </w:r>
+      <w:proofErr w:type="spellStart"/>
+      <w:proofErr w:type="gramStart"/>
+      <w:r>
+        <w:rPr>
+          <w:rFonts w:eastAsiaTheme="minorEastAsia"/>
+        </w:rPr>
+        <w:t>number_of_writers</w:t>
+      </w:r>
+      <w:proofErr w:type="spellEnd"/>
+      <w:proofErr w:type="gramEnd"/>
+      <w:r>
+        <w:rPr>
+          <w:rFonts w:eastAsiaTheme="minorEastAsia"/>
+        </w:rPr>
+        <w:t>++;</w:t>
+      </w:r>
+    </w:p>
+    <w:p>
+      <w:pPr>
+        <w:pStyle w:val="a3"/>
+        <w:ind w:left="360"/>
+        <w:rPr>
+          <w:rFonts w:eastAsiaTheme="minorEastAsia"/>
+        </w:rPr>
+      </w:pPr>
+      <w:r>
+        <w:rPr>
+          <w:rFonts w:eastAsiaTheme="minorEastAsia"/>
+        </w:rPr>
+        <w:tab/>
+      </w:r>
+      <w:proofErr w:type="spellStart"/>
+      <w:r>
+        <w:rPr>
+          <w:rFonts w:eastAsiaTheme="minorEastAsia"/>
+        </w:rPr>
+        <w:t>pthread_mutex_</w:t>
+      </w:r>
+      <w:proofErr w:type="gramStart"/>
+      <w:r>
+        <w:rPr>
+          <w:rFonts w:eastAsiaTheme="minorEastAsia"/>
+        </w:rPr>
+        <w:t>unlock</w:t>
+      </w:r>
+      <w:proofErr w:type="spellEnd"/>
+      <w:r>
+        <w:rPr>
+          <w:rFonts w:eastAsiaTheme="minorEastAsia"/>
+        </w:rPr>
+        <w:t>(</w:t>
+      </w:r>
+      <w:proofErr w:type="gramEnd"/>
+      <w:r>
+        <w:rPr>
+          <w:rFonts w:eastAsiaTheme="minorEastAsia"/>
+        </w:rPr>
+        <w:t>&amp;</w:t>
+      </w:r>
+      <w:proofErr w:type="spellStart"/>
+      <w:r>
+        <w:rPr>
+          <w:rFonts w:eastAsiaTheme="minorEastAsia"/>
+        </w:rPr>
+        <w:t>upgrade_lock</w:t>
+      </w:r>
+      <w:proofErr w:type="spellEnd"/>
+      <w:r>
+        <w:rPr>
+          <w:rFonts w:eastAsiaTheme="minorEastAsia"/>
+        </w:rPr>
+        <w:t>);</w:t>
+      </w:r>
+    </w:p>
+    <w:p>
+      <w:pPr>
+        <w:pStyle w:val="a3"/>
+        <w:ind w:left="360"/>
+        <w:rPr>
+          <w:rFonts w:eastAsiaTheme="minorEastAsia"/>
+        </w:rPr>
+      </w:pPr>
+      <w:r>
+        <w:rPr>
+          <w:rFonts w:eastAsiaTheme="minorEastAsia"/>
+        </w:rPr>
+        <w:tab/>
+      </w:r>
+      <w:proofErr w:type="spellStart"/>
+      <w:r>
+        <w:rPr>
+          <w:rFonts w:eastAsiaTheme="minorEastAsia"/>
+        </w:rPr>
+        <w:t>pthread_mutex_</w:t>
+      </w:r>
+      <w:proofErr w:type="gramStart"/>
+      <w:r>
+        <w:rPr>
+          <w:rFonts w:eastAsiaTheme="minorEastAsia"/>
+        </w:rPr>
+        <w:t>unlock</w:t>
+      </w:r>
+      <w:proofErr w:type="spellEnd"/>
+      <w:r>
+        <w:rPr>
+          <w:rFonts w:eastAsiaTheme="minorEastAsia"/>
+        </w:rPr>
+        <w:t>(</w:t>
+      </w:r>
+      <w:proofErr w:type="gramEnd"/>
+      <w:r>
+        <w:rPr>
+          <w:rFonts w:eastAsiaTheme="minorEastAsia"/>
+        </w:rPr>
+        <w:t>&amp;</w:t>
+      </w:r>
+      <w:proofErr w:type="spellStart"/>
+      <w:r>
+        <w:rPr>
+          <w:rFonts w:eastAsiaTheme="minorEastAsia"/>
+        </w:rPr>
+        <w:t>global_lock</w:t>
+      </w:r>
+      <w:proofErr w:type="spellEnd"/>
+      <w:r>
+        <w:rPr>
+          <w:rFonts w:eastAsiaTheme="minorEastAsia"/>
+        </w:rPr>
+        <w:t>);</w:t>
+      </w:r>
+    </w:p>
+    <w:p>
+      <w:pPr>
+        <w:pStyle w:val="a3"/>
+        <w:ind w:left="360"/>
+        <w:rPr>
+          <w:rFonts w:eastAsiaTheme="minorEastAsia"/>
+          <w:rtl/>
+        </w:rPr>
+      </w:pPr>
+      <w:r>
+        <w:rPr>
+          <w:rFonts w:eastAsiaTheme="minorEastAsia"/>
+        </w:rPr>
+        <w:tab/>
+      </w:r>
+      <w:proofErr w:type="gramStart"/>
+      <w:r>
+        <w:rPr>
+          <w:rFonts w:eastAsiaTheme="minorEastAsia"/>
+        </w:rPr>
+        <w:t>return</w:t>
+      </w:r>
+      <w:proofErr w:type="gramEnd"/>
+      <w:r>
+        <w:rPr>
+          <w:rFonts w:eastAsiaTheme="minorEastAsia"/>
+        </w:rPr>
+        <w:t xml:space="preserve"> true;</w:t>
+      </w:r>
+      <w:r>
+        <w:rPr>
+          <w:rFonts w:eastAsiaTheme="minorEastAsia"/>
+        </w:rPr>
+        <w:br/>
+      </w:r>
+      <w:r>
+        <w:rPr>
+          <w:rFonts w:eastAsiaTheme="minorEastAsia"/>
+        </w:rPr>
+        <w:t>}</w:t>
+      </w:r>
+    </w:p>
+    <w:p/>
+    <w:p>
+      <w:pPr>
+        <w:rPr>
+          <w:rtl/>
+        </w:rPr>
+      </w:pPr>
     </w:p>
     <w:sectPr>
       <w:pgSz w:w="12240" w:h="15840"/>
@@ -912,7 +1625,7 @@
 </file>
 
 <file path=word/numbering.xml><?xml version="1.0" encoding="utf-8"?>
-<w:numbering xmlns:wpc="http://schemas.microsoft.com/office/word/2010/wordprocessingCanvas" xmlns:cx="http://schemas.microsoft.com/office/drawing/2014/chartex" xmlns:cx1="http://schemas.microsoft.com/office/drawing/2015/9/8/chartex" xmlns:cx2="http://schemas.microsoft.com/office/drawing/2015/10/21/chartex" xmlns:mc="http://schemas.openxmlformats.org/markup-compatibility/2006" xmlns:o="urn:schemas-microsoft-com:office:office" xmlns:r="http://schemas.openxmlformats.org/officeDocument/2006/relationships" xmlns:m="http://schemas.openxmlformats.org/officeDocument/2006/math" xmlns:v="urn:schemas-microsoft-com:vml" xmlns:wp14="http://schemas.microsoft.com/office/word/2010/wordprocessingDrawing" xmlns:wp="http://schemas.openxmlformats.org/drawingml/2006/wordprocessingDrawing" xmlns:w10="urn:schemas-microsoft-com:office:word" xmlns:w="http://schemas.openxmlformats.org/wordprocessingml/2006/main" xmlns:w14="http://schemas.microsoft.com/office/word/2010/wordml" xmlns:w15="http://schemas.microsoft.com/office/word/2012/wordml" xmlns:w16se="http://schemas.microsoft.com/office/word/2015/wordml/symex" xmlns:wpg="http://schemas.microsoft.com/office/word/2010/wordprocessingGroup" xmlns:wpi="http://schemas.microsoft.com/office/word/2010/wordprocessingInk" xmlns:wne="http://schemas.microsoft.com/office/word/2006/wordml" xmlns:wps="http://schemas.microsoft.com/office/word/2010/wordprocessingShape" mc:Ignorable="w14 w15 w16se wp14">
+<w:numbering xmlns:wpc="http://schemas.microsoft.com/office/word/2010/wordprocessingCanvas" xmlns:mc="http://schemas.openxmlformats.org/markup-compatibility/2006" xmlns:o="urn:schemas-microsoft-com:office:office" xmlns:r="http://schemas.openxmlformats.org/officeDocument/2006/relationships" xmlns:m="http://schemas.openxmlformats.org/officeDocument/2006/math" xmlns:v="urn:schemas-microsoft-com:vml" xmlns:wp14="http://schemas.microsoft.com/office/word/2010/wordprocessingDrawing" xmlns:wp="http://schemas.openxmlformats.org/drawingml/2006/wordprocessingDrawing" xmlns:w10="urn:schemas-microsoft-com:office:word" xmlns:w="http://schemas.openxmlformats.org/wordprocessingml/2006/main" xmlns:w14="http://schemas.microsoft.com/office/word/2010/wordml" xmlns:w15="http://schemas.microsoft.com/office/word/2012/wordml" xmlns:wpg="http://schemas.microsoft.com/office/word/2010/wordprocessingGroup" xmlns:wpi="http://schemas.microsoft.com/office/word/2010/wordprocessingInk" xmlns:wne="http://schemas.microsoft.com/office/word/2006/wordml" xmlns:wps="http://schemas.microsoft.com/office/word/2010/wordprocessingShape" mc:Ignorable="w14 w15 wp14">
   <w:abstractNum w:abstractNumId="0" w15:restartNumberingAfterBreak="0">
     <w:nsid w:val="02A3553D"/>
     <w:multiLevelType w:val="hybridMultilevel"/>
@@ -1006,6 +1719,98 @@
     </w:lvl>
   </w:abstractNum>
   <w:abstractNum w:abstractNumId="1" w15:restartNumberingAfterBreak="0">
+    <w:nsid w:val="0318528A"/>
+    <w:multiLevelType w:val="hybridMultilevel"/>
+    <w:tmpl w:val="50CABB30"/>
+    <w:lvl w:ilvl="0" w:tplc="0409000F">
+      <w:start w:val="1"/>
+      <w:numFmt w:val="decimal"/>
+      <w:lvlText w:val="%1."/>
+      <w:lvlJc w:val="left"/>
+      <w:pPr>
+        <w:ind w:left="360" w:hanging="360"/>
+      </w:pPr>
+      <w:rPr>
+        <w:rFonts w:hint="default"/>
+      </w:rPr>
+    </w:lvl>
+    <w:lvl w:ilvl="1" w:tplc="04090019">
+      <w:start w:val="1"/>
+      <w:numFmt w:val="lowerLetter"/>
+      <w:lvlText w:val="%2."/>
+      <w:lvlJc w:val="left"/>
+      <w:pPr>
+        <w:ind w:left="1080" w:hanging="360"/>
+      </w:pPr>
+    </w:lvl>
+    <w:lvl w:ilvl="2" w:tplc="BC14D098">
+      <w:start w:val="1"/>
+      <w:numFmt w:val="lowerRoman"/>
+      <w:lvlText w:val="%3."/>
+      <w:lvlJc w:val="right"/>
+      <w:pPr>
+        <w:ind w:left="1800" w:hanging="180"/>
+      </w:pPr>
+      <w:rPr>
+        <w:lang w:val="en-US"/>
+      </w:rPr>
+    </w:lvl>
+    <w:lvl w:ilvl="3" w:tplc="0409000F">
+      <w:start w:val="1"/>
+      <w:numFmt w:val="decimal"/>
+      <w:lvlText w:val="%4."/>
+      <w:lvlJc w:val="left"/>
+      <w:pPr>
+        <w:ind w:left="2520" w:hanging="360"/>
+      </w:pPr>
+    </w:lvl>
+    <w:lvl w:ilvl="4" w:tplc="04090019" w:tentative="1">
+      <w:start w:val="1"/>
+      <w:numFmt w:val="lowerLetter"/>
+      <w:lvlText w:val="%5."/>
+      <w:lvlJc w:val="left"/>
+      <w:pPr>
+        <w:ind w:left="3240" w:hanging="360"/>
+      </w:pPr>
+    </w:lvl>
+    <w:lvl w:ilvl="5" w:tplc="0409001B" w:tentative="1">
+      <w:start w:val="1"/>
+      <w:numFmt w:val="lowerRoman"/>
+      <w:lvlText w:val="%6."/>
+      <w:lvlJc w:val="right"/>
+      <w:pPr>
+        <w:ind w:left="3960" w:hanging="180"/>
+      </w:pPr>
+    </w:lvl>
+    <w:lvl w:ilvl="6" w:tplc="0409000F" w:tentative="1">
+      <w:start w:val="1"/>
+      <w:numFmt w:val="decimal"/>
+      <w:lvlText w:val="%7."/>
+      <w:lvlJc w:val="left"/>
+      <w:pPr>
+        <w:ind w:left="4680" w:hanging="360"/>
+      </w:pPr>
+    </w:lvl>
+    <w:lvl w:ilvl="7" w:tplc="04090019" w:tentative="1">
+      <w:start w:val="1"/>
+      <w:numFmt w:val="lowerLetter"/>
+      <w:lvlText w:val="%8."/>
+      <w:lvlJc w:val="left"/>
+      <w:pPr>
+        <w:ind w:left="5400" w:hanging="360"/>
+      </w:pPr>
+    </w:lvl>
+    <w:lvl w:ilvl="8" w:tplc="0409001B" w:tentative="1">
+      <w:start w:val="1"/>
+      <w:numFmt w:val="lowerRoman"/>
+      <w:lvlText w:val="%9."/>
+      <w:lvlJc w:val="right"/>
+      <w:pPr>
+        <w:ind w:left="6120" w:hanging="180"/>
+      </w:pPr>
+    </w:lvl>
+  </w:abstractNum>
+  <w:abstractNum w:abstractNumId="2" w15:restartNumberingAfterBreak="0">
     <w:nsid w:val="17DA288E"/>
     <w:multiLevelType w:val="hybridMultilevel"/>
     <w:tmpl w:val="91525ADA"/>
@@ -1097,37 +1902,126 @@
       </w:pPr>
     </w:lvl>
   </w:abstractNum>
-  <w:abstractNum w:abstractNumId="2" w15:restartNumberingAfterBreak="0">
-    <w:nsid w:val="37D64E04"/>
+  <w:abstractNum w:abstractNumId="3" w15:restartNumberingAfterBreak="0">
+    <w:nsid w:val="2D5B449D"/>
     <w:multiLevelType w:val="hybridMultilevel"/>
-    <w:tmpl w:val="91525ADA"/>
+    <w:tmpl w:val="1C540510"/>
     <w:lvl w:ilvl="0" w:tplc="0409000F">
       <w:start w:val="1"/>
       <w:numFmt w:val="decimal"/>
       <w:lvlText w:val="%1."/>
       <w:lvlJc w:val="left"/>
       <w:pPr>
-        <w:ind w:left="360" w:hanging="360"/>
+        <w:ind w:left="720" w:hanging="360"/>
       </w:pPr>
       <w:rPr>
         <w:rFonts w:hint="default"/>
       </w:rPr>
     </w:lvl>
-    <w:lvl w:ilvl="1" w:tplc="04090019">
+    <w:lvl w:ilvl="1" w:tplc="04090019" w:tentative="1">
       <w:start w:val="1"/>
       <w:numFmt w:val="lowerLetter"/>
       <w:lvlText w:val="%2."/>
       <w:lvlJc w:val="left"/>
       <w:pPr>
-        <w:ind w:left="1080" w:hanging="360"/>
-      </w:pPr>
-    </w:lvl>
-    <w:lvl w:ilvl="2" w:tplc="BC14D098">
+        <w:ind w:left="1440" w:hanging="360"/>
+      </w:pPr>
+    </w:lvl>
+    <w:lvl w:ilvl="2" w:tplc="0409001B" w:tentative="1">
       <w:start w:val="1"/>
       <w:numFmt w:val="lowerRoman"/>
       <w:lvlText w:val="%3."/>
       <w:lvlJc w:val="right"/>
       <w:pPr>
+        <w:ind w:left="2160" w:hanging="180"/>
+      </w:pPr>
+    </w:lvl>
+    <w:lvl w:ilvl="3" w:tplc="0409000F" w:tentative="1">
+      <w:start w:val="1"/>
+      <w:numFmt w:val="decimal"/>
+      <w:lvlText w:val="%4."/>
+      <w:lvlJc w:val="left"/>
+      <w:pPr>
+        <w:ind w:left="2880" w:hanging="360"/>
+      </w:pPr>
+    </w:lvl>
+    <w:lvl w:ilvl="4" w:tplc="04090019" w:tentative="1">
+      <w:start w:val="1"/>
+      <w:numFmt w:val="lowerLetter"/>
+      <w:lvlText w:val="%5."/>
+      <w:lvlJc w:val="left"/>
+      <w:pPr>
+        <w:ind w:left="3600" w:hanging="360"/>
+      </w:pPr>
+    </w:lvl>
+    <w:lvl w:ilvl="5" w:tplc="0409001B" w:tentative="1">
+      <w:start w:val="1"/>
+      <w:numFmt w:val="lowerRoman"/>
+      <w:lvlText w:val="%6."/>
+      <w:lvlJc w:val="right"/>
+      <w:pPr>
+        <w:ind w:left="4320" w:hanging="180"/>
+      </w:pPr>
+    </w:lvl>
+    <w:lvl w:ilvl="6" w:tplc="0409000F" w:tentative="1">
+      <w:start w:val="1"/>
+      <w:numFmt w:val="decimal"/>
+      <w:lvlText w:val="%7."/>
+      <w:lvlJc w:val="left"/>
+      <w:pPr>
+        <w:ind w:left="5040" w:hanging="360"/>
+      </w:pPr>
+    </w:lvl>
+    <w:lvl w:ilvl="7" w:tplc="04090019" w:tentative="1">
+      <w:start w:val="1"/>
+      <w:numFmt w:val="lowerLetter"/>
+      <w:lvlText w:val="%8."/>
+      <w:lvlJc w:val="left"/>
+      <w:pPr>
+        <w:ind w:left="5760" w:hanging="360"/>
+      </w:pPr>
+    </w:lvl>
+    <w:lvl w:ilvl="8" w:tplc="0409001B" w:tentative="1">
+      <w:start w:val="1"/>
+      <w:numFmt w:val="lowerRoman"/>
+      <w:lvlText w:val="%9."/>
+      <w:lvlJc w:val="right"/>
+      <w:pPr>
+        <w:ind w:left="6480" w:hanging="180"/>
+      </w:pPr>
+    </w:lvl>
+  </w:abstractNum>
+  <w:abstractNum w:abstractNumId="4" w15:restartNumberingAfterBreak="0">
+    <w:nsid w:val="37D64E04"/>
+    <w:multiLevelType w:val="hybridMultilevel"/>
+    <w:tmpl w:val="50CABB30"/>
+    <w:lvl w:ilvl="0" w:tplc="0409000F">
+      <w:start w:val="1"/>
+      <w:numFmt w:val="decimal"/>
+      <w:lvlText w:val="%1."/>
+      <w:lvlJc w:val="left"/>
+      <w:pPr>
+        <w:ind w:left="360" w:hanging="360"/>
+      </w:pPr>
+      <w:rPr>
+        <w:rFonts w:hint="default"/>
+      </w:rPr>
+    </w:lvl>
+    <w:lvl w:ilvl="1" w:tplc="04090019">
+      <w:start w:val="1"/>
+      <w:numFmt w:val="lowerLetter"/>
+      <w:lvlText w:val="%2."/>
+      <w:lvlJc w:val="left"/>
+      <w:pPr>
+        <w:ind w:left="1080" w:hanging="360"/>
+      </w:pPr>
+    </w:lvl>
+    <w:lvl w:ilvl="2" w:tplc="BC14D098">
+      <w:start w:val="1"/>
+      <w:numFmt w:val="lowerRoman"/>
+      <w:lvlText w:val="%3."/>
+      <w:lvlJc w:val="right"/>
+      <w:pPr>
         <w:ind w:left="1800" w:hanging="180"/>
       </w:pPr>
       <w:rPr>
@@ -1189,7 +2083,7 @@
       </w:pPr>
     </w:lvl>
   </w:abstractNum>
-  <w:abstractNum w:abstractNumId="3" w15:restartNumberingAfterBreak="0">
+  <w:abstractNum w:abstractNumId="5" w15:restartNumberingAfterBreak="0">
     <w:nsid w:val="488E3992"/>
     <w:multiLevelType w:val="hybridMultilevel"/>
     <w:tmpl w:val="F8FEDFEA"/>
@@ -1282,22 +2176,28 @@
     </w:lvl>
   </w:abstractNum>
   <w:num w:numId="1">
-    <w:abstractNumId w:val="3"/>
+    <w:abstractNumId w:val="5"/>
   </w:num>
   <w:num w:numId="2">
-    <w:abstractNumId w:val="1"/>
+    <w:abstractNumId w:val="2"/>
   </w:num>
   <w:num w:numId="3">
     <w:abstractNumId w:val="0"/>
   </w:num>
   <w:num w:numId="4">
-    <w:abstractNumId w:val="2"/>
+    <w:abstractNumId w:val="4"/>
+  </w:num>
+  <w:num w:numId="5">
+    <w:abstractNumId w:val="3"/>
+  </w:num>
+  <w:num w:numId="6">
+    <w:abstractNumId w:val="1"/>
   </w:num>
 </w:numbering>
 </file>
 
 <file path=word/styles.xml><?xml version="1.0" encoding="utf-8"?>
-<w:styles xmlns:mc="http://schemas.openxmlformats.org/markup-compatibility/2006" xmlns:r="http://schemas.openxmlformats.org/officeDocument/2006/relationships" xmlns:w="http://schemas.openxmlformats.org/wordprocessingml/2006/main" xmlns:w14="http://schemas.microsoft.com/office/word/2010/wordml" xmlns:w15="http://schemas.microsoft.com/office/word/2012/wordml" xmlns:w16se="http://schemas.microsoft.com/office/word/2015/wordml/symex" mc:Ignorable="w14 w15 w16se">
+<w:styles xmlns:mc="http://schemas.openxmlformats.org/markup-compatibility/2006" xmlns:r="http://schemas.openxmlformats.org/officeDocument/2006/relationships" xmlns:w="http://schemas.openxmlformats.org/wordprocessingml/2006/main" xmlns:w14="http://schemas.microsoft.com/office/word/2010/wordml" xmlns:w15="http://schemas.microsoft.com/office/word/2012/wordml" mc:Ignorable="w14 w15">
   <w:docDefaults>
     <w:rPrDefault>
       <w:rPr>
@@ -1313,7 +2213,7 @@
       </w:pPr>
     </w:pPrDefault>
   </w:docDefaults>
-  <w:latentStyles w:defLockedState="0" w:defUIPriority="99" w:defSemiHidden="0" w:defUnhideWhenUsed="0" w:defQFormat="0" w:count="372">
+  <w:latentStyles w:defLockedState="0" w:defUIPriority="99" w:defSemiHidden="0" w:defUnhideWhenUsed="0" w:defQFormat="0" w:count="371">
     <w:lsdException w:name="Normal" w:uiPriority="0" w:qFormat="1"/>
     <w:lsdException w:name="heading 1" w:uiPriority="9" w:qFormat="1"/>
     <w:lsdException w:name="heading 2" w:semiHidden="1" w:uiPriority="9" w:unhideWhenUsed="1" w:qFormat="1"/>
@@ -1419,6 +2319,7 @@
     <w:lsdException w:name="HTML Sample" w:semiHidden="1" w:unhideWhenUsed="1"/>
     <w:lsdException w:name="HTML Typewriter" w:semiHidden="1" w:unhideWhenUsed="1"/>
     <w:lsdException w:name="HTML Variable" w:semiHidden="1" w:unhideWhenUsed="1"/>
+    <w:lsdException w:name="Normal Table" w:semiHidden="1" w:unhideWhenUsed="1"/>
     <w:lsdException w:name="annotation subject" w:semiHidden="1" w:unhideWhenUsed="1"/>
     <w:lsdException w:name="No List" w:semiHidden="1" w:unhideWhenUsed="1"/>
     <w:lsdException w:name="Outline List 1" w:semiHidden="1" w:unhideWhenUsed="1"/>
@@ -1465,8 +2366,10 @@
     <w:lsdException w:name="Table Subtle 2" w:semiHidden="1" w:unhideWhenUsed="1"/>
     <w:lsdException w:name="Table Web 1" w:semiHidden="1" w:unhideWhenUsed="1"/>
     <w:lsdException w:name="Table Web 2" w:semiHidden="1" w:unhideWhenUsed="1"/>
+    <w:lsdException w:name="Table Web 3" w:semiHidden="1" w:unhideWhenUsed="1"/>
     <w:lsdException w:name="Balloon Text" w:semiHidden="1" w:unhideWhenUsed="1"/>
     <w:lsdException w:name="Table Grid" w:uiPriority="39"/>
+    <w:lsdException w:name="Table Theme" w:semiHidden="1" w:unhideWhenUsed="1"/>
     <w:lsdException w:name="Placeholder Text" w:semiHidden="1"/>
     <w:lsdException w:name="No Spacing" w:uiPriority="1" w:qFormat="1"/>
     <w:lsdException w:name="Light Shading" w:uiPriority="60"/>
@@ -1682,17 +2585,16 @@
     <w:lsdException w:name="List Table 5 Dark Accent 6" w:uiPriority="50"/>
     <w:lsdException w:name="List Table 6 Colorful Accent 6" w:uiPriority="51"/>
     <w:lsdException w:name="List Table 7 Colorful Accent 6" w:uiPriority="52"/>
-    <w:lsdException w:name="Mention" w:semiHidden="1" w:unhideWhenUsed="1"/>
   </w:latentStyles>
-  <w:style w:type="paragraph" w:default="1" w:styleId="Normal">
+  <w:style w:type="paragraph" w:default="1" w:styleId="a">
     <w:name w:val="Normal"/>
     <w:qFormat/>
   </w:style>
-  <w:style w:type="paragraph" w:styleId="Heading1">
+  <w:style w:type="paragraph" w:styleId="1">
     <w:name w:val="heading 1"/>
-    <w:basedOn w:val="Normal"/>
-    <w:next w:val="Normal"/>
-    <w:link w:val="Heading1Char"/>
+    <w:basedOn w:val="a"/>
+    <w:next w:val="a"/>
+    <w:link w:val="10"/>
     <w:uiPriority w:val="9"/>
     <w:qFormat/>
     <w:rsid w:val="009E5EEC"/>
@@ -1709,11 +2611,11 @@
       <w:szCs w:val="32"/>
     </w:rPr>
   </w:style>
-  <w:style w:type="paragraph" w:styleId="Heading2">
+  <w:style w:type="paragraph" w:styleId="2">
     <w:name w:val="heading 2"/>
-    <w:basedOn w:val="Normal"/>
-    <w:next w:val="Normal"/>
-    <w:link w:val="Heading2Char"/>
+    <w:basedOn w:val="a"/>
+    <w:next w:val="a"/>
+    <w:link w:val="20"/>
     <w:uiPriority w:val="9"/>
     <w:unhideWhenUsed/>
     <w:qFormat/>
@@ -1731,13 +2633,13 @@
       <w:szCs w:val="26"/>
     </w:rPr>
   </w:style>
-  <w:style w:type="character" w:default="1" w:styleId="DefaultParagraphFont">
+  <w:style w:type="character" w:default="1" w:styleId="a0">
     <w:name w:val="Default Paragraph Font"/>
     <w:uiPriority w:val="1"/>
     <w:semiHidden/>
     <w:unhideWhenUsed/>
   </w:style>
-  <w:style w:type="table" w:default="1" w:styleId="TableNormal">
+  <w:style w:type="table" w:default="1" w:styleId="a1">
     <w:name w:val="Normal Table"/>
     <w:uiPriority w:val="99"/>
     <w:semiHidden/>
@@ -1752,15 +2654,15 @@
       </w:tblCellMar>
     </w:tblPr>
   </w:style>
-  <w:style w:type="numbering" w:default="1" w:styleId="NoList">
+  <w:style w:type="numbering" w:default="1" w:styleId="a2">
     <w:name w:val="No List"/>
     <w:uiPriority w:val="99"/>
     <w:semiHidden/>
     <w:unhideWhenUsed/>
   </w:style>
-  <w:style w:type="paragraph" w:styleId="ListParagraph">
+  <w:style w:type="paragraph" w:styleId="a3">
     <w:name w:val="List Paragraph"/>
-    <w:basedOn w:val="Normal"/>
+    <w:basedOn w:val="a"/>
     <w:uiPriority w:val="34"/>
     <w:qFormat/>
     <w:rsid w:val="00FF579F"/>
@@ -1769,9 +2671,9 @@
       <w:contextualSpacing/>
     </w:pPr>
   </w:style>
-  <w:style w:type="character" w:styleId="PlaceholderText">
+  <w:style w:type="character" w:styleId="a4">
     <w:name w:val="Placeholder Text"/>
-    <w:basedOn w:val="DefaultParagraphFont"/>
+    <w:basedOn w:val="a0"/>
     <w:uiPriority w:val="99"/>
     <w:semiHidden/>
     <w:rsid w:val="00E25CB1"/>
@@ -1779,10 +2681,10 @@
       <w:color w:val="808080"/>
     </w:rPr>
   </w:style>
-  <w:style w:type="character" w:customStyle="1" w:styleId="Heading1Char">
-    <w:name w:val="Heading 1 Char"/>
-    <w:basedOn w:val="DefaultParagraphFont"/>
-    <w:link w:val="Heading1"/>
+  <w:style w:type="character" w:customStyle="1" w:styleId="10">
+    <w:name w:val="כותרת 1 תו"/>
+    <w:basedOn w:val="a0"/>
+    <w:link w:val="1"/>
     <w:uiPriority w:val="9"/>
     <w:rsid w:val="009E5EEC"/>
     <w:rPr>
@@ -1794,7 +2696,7 @@
   </w:style>
   <w:style w:type="character" w:styleId="Hyperlink">
     <w:name w:val="Hyperlink"/>
-    <w:basedOn w:val="DefaultParagraphFont"/>
+    <w:basedOn w:val="a0"/>
     <w:uiPriority w:val="99"/>
     <w:unhideWhenUsed/>
     <w:rsid w:val="009E5EEC"/>
@@ -1803,10 +2705,10 @@
       <w:u w:val="single"/>
     </w:rPr>
   </w:style>
-  <w:style w:type="character" w:customStyle="1" w:styleId="Heading2Char">
-    <w:name w:val="Heading 2 Char"/>
-    <w:basedOn w:val="DefaultParagraphFont"/>
-    <w:link w:val="Heading2"/>
+  <w:style w:type="character" w:customStyle="1" w:styleId="20">
+    <w:name w:val="כותרת 2 תו"/>
+    <w:basedOn w:val="a0"/>
+    <w:link w:val="2"/>
     <w:uiPriority w:val="9"/>
     <w:rsid w:val="009F7660"/>
     <w:rPr>
@@ -1816,11 +2718,11 @@
       <w:szCs w:val="26"/>
     </w:rPr>
   </w:style>
-  <w:style w:type="paragraph" w:styleId="Title">
+  <w:style w:type="paragraph" w:styleId="a5">
     <w:name w:val="Title"/>
-    <w:basedOn w:val="Normal"/>
-    <w:next w:val="Normal"/>
-    <w:link w:val="TitleChar"/>
+    <w:basedOn w:val="a"/>
+    <w:next w:val="a"/>
+    <w:link w:val="a6"/>
     <w:uiPriority w:val="10"/>
     <w:qFormat/>
     <w:rsid w:val="009F7660"/>
@@ -1836,10 +2738,10 @@
       <w:szCs w:val="56"/>
     </w:rPr>
   </w:style>
-  <w:style w:type="character" w:customStyle="1" w:styleId="TitleChar">
-    <w:name w:val="Title Char"/>
-    <w:basedOn w:val="DefaultParagraphFont"/>
-    <w:link w:val="Title"/>
+  <w:style w:type="character" w:customStyle="1" w:styleId="a6">
+    <w:name w:val="כותרת טקסט תו"/>
+    <w:basedOn w:val="a0"/>
+    <w:link w:val="a5"/>
     <w:uiPriority w:val="10"/>
     <w:rsid w:val="009F7660"/>
     <w:rPr>

</xml_diff>

<commit_message>
fixed Q3 of dry
</commit_message>
<xml_diff>
--- a/hw3/dry3.docx
+++ b/hw3/dry3.docx
@@ -1,11 +1,10 @@
 
 <file path=word/document.xml><?xml version="1.0" encoding="utf-8"?>
-<w:document xmlns:wpc="http://schemas.microsoft.com/office/word/2010/wordprocessingCanvas" xmlns:mc="http://schemas.openxmlformats.org/markup-compatibility/2006" xmlns:o="urn:schemas-microsoft-com:office:office" xmlns:r="http://schemas.openxmlformats.org/officeDocument/2006/relationships" xmlns:m="http://schemas.openxmlformats.org/officeDocument/2006/math" xmlns:v="urn:schemas-microsoft-com:vml" xmlns:wp14="http://schemas.microsoft.com/office/word/2010/wordprocessingDrawing" xmlns:wp="http://schemas.openxmlformats.org/drawingml/2006/wordprocessingDrawing" xmlns:w10="urn:schemas-microsoft-com:office:word" xmlns:w="http://schemas.openxmlformats.org/wordprocessingml/2006/main" xmlns:w14="http://schemas.microsoft.com/office/word/2010/wordml" xmlns:w15="http://schemas.microsoft.com/office/word/2012/wordml" xmlns:wpg="http://schemas.microsoft.com/office/word/2010/wordprocessingGroup" xmlns:wpi="http://schemas.microsoft.com/office/word/2010/wordprocessingInk" xmlns:wne="http://schemas.microsoft.com/office/word/2006/wordml" xmlns:wps="http://schemas.microsoft.com/office/word/2010/wordprocessingShape" mc:Ignorable="w14 w15 wp14">
+<w:document xmlns:wpc="http://schemas.microsoft.com/office/word/2010/wordprocessingCanvas" xmlns:cx="http://schemas.microsoft.com/office/drawing/2014/chartex" xmlns:cx1="http://schemas.microsoft.com/office/drawing/2015/9/8/chartex" xmlns:cx2="http://schemas.microsoft.com/office/drawing/2015/10/21/chartex" xmlns:mc="http://schemas.openxmlformats.org/markup-compatibility/2006" xmlns:o="urn:schemas-microsoft-com:office:office" xmlns:r="http://schemas.openxmlformats.org/officeDocument/2006/relationships" xmlns:m="http://schemas.openxmlformats.org/officeDocument/2006/math" xmlns:v="urn:schemas-microsoft-com:vml" xmlns:wp14="http://schemas.microsoft.com/office/word/2010/wordprocessingDrawing" xmlns:wp="http://schemas.openxmlformats.org/drawingml/2006/wordprocessingDrawing" xmlns:w10="urn:schemas-microsoft-com:office:word" xmlns:w="http://schemas.openxmlformats.org/wordprocessingml/2006/main" xmlns:w14="http://schemas.microsoft.com/office/word/2010/wordml" xmlns:w15="http://schemas.microsoft.com/office/word/2012/wordml" xmlns:w16se="http://schemas.microsoft.com/office/word/2015/wordml/symex" xmlns:wpg="http://schemas.microsoft.com/office/word/2010/wordprocessingGroup" xmlns:wpi="http://schemas.microsoft.com/office/word/2010/wordprocessingInk" xmlns:wne="http://schemas.microsoft.com/office/word/2006/wordml" xmlns:wps="http://schemas.microsoft.com/office/word/2010/wordprocessingShape" mc:Ignorable="w14 w15 w16se wp14">
   <w:body>
     <w:p>
       <w:pPr>
-        <w:pStyle w:val="a5"/>
-        <w:jc w:val="center"/>
+        <w:pStyle w:val="Title"/>
         <w:rPr>
           <w:u w:val="single"/>
         </w:rPr>
@@ -18,6 +17,9 @@
       </w:r>
     </w:p>
     <w:p>
+      <w:pPr>
+        <w:pStyle w:val="Subtitle"/>
+      </w:pPr>
       <w:r>
         <w:t xml:space="preserve">Ben Weiss – 326876752 – </w:t>
       </w:r>
@@ -54,7 +56,7 @@
     </w:p>
     <w:p>
       <w:pPr>
-        <w:pStyle w:val="1"/>
+        <w:pStyle w:val="Heading1"/>
       </w:pPr>
       <w:r>
         <w:t>Question 1</w:t>
@@ -62,7 +64,7 @@
     </w:p>
     <w:p>
       <w:pPr>
-        <w:pStyle w:val="a3"/>
+        <w:pStyle w:val="ListParagraph"/>
         <w:numPr>
           <w:ilvl w:val="0"/>
           <w:numId w:val="2"/>
@@ -71,7 +73,7 @@
     </w:p>
     <w:p>
       <w:pPr>
-        <w:pStyle w:val="a3"/>
+        <w:pStyle w:val="ListParagraph"/>
         <w:numPr>
           <w:ilvl w:val="1"/>
           <w:numId w:val="2"/>
@@ -83,7 +85,7 @@
     </w:p>
     <w:p>
       <w:pPr>
-        <w:pStyle w:val="a3"/>
+        <w:pStyle w:val="ListParagraph"/>
         <w:numPr>
           <w:ilvl w:val="2"/>
           <w:numId w:val="2"/>
@@ -95,7 +97,7 @@
     </w:p>
     <w:p>
       <w:pPr>
-        <w:pStyle w:val="a3"/>
+        <w:pStyle w:val="ListParagraph"/>
         <w:numPr>
           <w:ilvl w:val="3"/>
           <w:numId w:val="2"/>
@@ -107,7 +109,7 @@
     </w:p>
     <w:p>
       <w:pPr>
-        <w:pStyle w:val="a3"/>
+        <w:pStyle w:val="ListParagraph"/>
         <w:numPr>
           <w:ilvl w:val="3"/>
           <w:numId w:val="2"/>
@@ -124,7 +126,7 @@
     </w:p>
     <w:p>
       <w:pPr>
-        <w:pStyle w:val="a3"/>
+        <w:pStyle w:val="ListParagraph"/>
         <w:numPr>
           <w:ilvl w:val="3"/>
           <w:numId w:val="2"/>
@@ -136,7 +138,7 @@
     </w:p>
     <w:p>
       <w:pPr>
-        <w:pStyle w:val="a3"/>
+        <w:pStyle w:val="ListParagraph"/>
         <w:numPr>
           <w:ilvl w:val="3"/>
           <w:numId w:val="2"/>
@@ -148,7 +150,7 @@
     </w:p>
     <w:p>
       <w:pPr>
-        <w:pStyle w:val="a3"/>
+        <w:pStyle w:val="ListParagraph"/>
         <w:numPr>
           <w:ilvl w:val="3"/>
           <w:numId w:val="2"/>
@@ -160,7 +162,7 @@
     </w:p>
     <w:p>
       <w:pPr>
-        <w:pStyle w:val="a3"/>
+        <w:pStyle w:val="ListParagraph"/>
         <w:numPr>
           <w:ilvl w:val="3"/>
           <w:numId w:val="2"/>
@@ -183,7 +185,7 @@
     </w:p>
     <w:p>
       <w:pPr>
-        <w:pStyle w:val="a3"/>
+        <w:pStyle w:val="ListParagraph"/>
         <w:numPr>
           <w:ilvl w:val="1"/>
           <w:numId w:val="2"/>
@@ -226,7 +228,7 @@
     </w:p>
     <w:p>
       <w:pPr>
-        <w:pStyle w:val="a3"/>
+        <w:pStyle w:val="ListParagraph"/>
         <w:numPr>
           <w:ilvl w:val="2"/>
           <w:numId w:val="2"/>
@@ -238,7 +240,7 @@
     </w:p>
     <w:p>
       <w:pPr>
-        <w:pStyle w:val="a3"/>
+        <w:pStyle w:val="ListParagraph"/>
         <w:numPr>
           <w:ilvl w:val="2"/>
           <w:numId w:val="2"/>
@@ -261,7 +263,7 @@
     </w:p>
     <w:p>
       <w:pPr>
-        <w:pStyle w:val="a3"/>
+        <w:pStyle w:val="ListParagraph"/>
         <w:numPr>
           <w:ilvl w:val="2"/>
           <w:numId w:val="2"/>
@@ -273,7 +275,7 @@
     </w:p>
     <w:p>
       <w:pPr>
-        <w:pStyle w:val="a3"/>
+        <w:pStyle w:val="ListParagraph"/>
         <w:numPr>
           <w:ilvl w:val="1"/>
           <w:numId w:val="2"/>
@@ -310,7 +312,7 @@
     </w:p>
     <w:p>
       <w:pPr>
-        <w:pStyle w:val="a3"/>
+        <w:pStyle w:val="ListParagraph"/>
         <w:numPr>
           <w:ilvl w:val="2"/>
           <w:numId w:val="2"/>
@@ -322,7 +324,7 @@
     </w:p>
     <w:p>
       <w:pPr>
-        <w:pStyle w:val="a3"/>
+        <w:pStyle w:val="ListParagraph"/>
         <w:numPr>
           <w:ilvl w:val="2"/>
           <w:numId w:val="2"/>
@@ -334,7 +336,7 @@
     </w:p>
     <w:p>
       <w:pPr>
-        <w:pStyle w:val="a3"/>
+        <w:pStyle w:val="ListParagraph"/>
         <w:numPr>
           <w:ilvl w:val="2"/>
           <w:numId w:val="2"/>
@@ -354,7 +356,7 @@
     </w:p>
     <w:p>
       <w:pPr>
-        <w:pStyle w:val="a3"/>
+        <w:pStyle w:val="ListParagraph"/>
         <w:numPr>
           <w:ilvl w:val="0"/>
           <w:numId w:val="2"/>
@@ -667,7 +669,7 @@
     </w:p>
     <w:p>
       <w:pPr>
-        <w:pStyle w:val="a3"/>
+        <w:pStyle w:val="ListParagraph"/>
         <w:numPr>
           <w:ilvl w:val="0"/>
           <w:numId w:val="2"/>
@@ -857,13 +859,13 @@
     </w:p>
     <w:p>
       <w:pPr>
-        <w:pStyle w:val="a3"/>
+        <w:pStyle w:val="ListParagraph"/>
         <w:ind w:left="0"/>
       </w:pPr>
     </w:p>
     <w:p>
       <w:pPr>
-        <w:pStyle w:val="1"/>
+        <w:pStyle w:val="Heading1"/>
       </w:pPr>
       <w:r>
         <w:t>Question 2</w:t>
@@ -871,7 +873,7 @@
     </w:p>
     <w:p>
       <w:pPr>
-        <w:pStyle w:val="a3"/>
+        <w:pStyle w:val="ListParagraph"/>
         <w:numPr>
           <w:ilvl w:val="0"/>
           <w:numId w:val="4"/>
@@ -886,18 +888,15 @@
     <w:p/>
     <w:p>
       <w:pPr>
-        <w:pStyle w:val="1"/>
-      </w:pPr>
-      <w:r>
-        <w:t xml:space="preserve">Question </w:t>
-      </w:r>
-      <w:r>
-        <w:t>3</w:t>
-      </w:r>
-    </w:p>
-    <w:p>
-      <w:pPr>
-        <w:pStyle w:val="a3"/>
+        <w:pStyle w:val="Heading1"/>
+      </w:pPr>
+      <w:r>
+        <w:t>Question 3</w:t>
+      </w:r>
+    </w:p>
+    <w:p>
+      <w:pPr>
+        <w:pStyle w:val="ListParagraph"/>
         <w:numPr>
           <w:ilvl w:val="0"/>
           <w:numId w:val="6"/>
@@ -916,21 +915,19 @@
         <w:rPr>
           <w:rFonts w:eastAsiaTheme="minorEastAsia"/>
         </w:rPr>
-        <w:t xml:space="preserve"> one thread </w:t>
-      </w:r>
-      <w:proofErr w:type="gramStart"/>
-      <w:r>
-        <w:rPr>
-          <w:rFonts w:eastAsiaTheme="minorEastAsia"/>
-        </w:rPr>
-        <w:t>should be permitted</w:t>
-      </w:r>
-      <w:proofErr w:type="gramEnd"/>
-      <w:r>
-        <w:rPr>
-          <w:rFonts w:eastAsiaTheme="minorEastAsia"/>
-        </w:rPr>
-        <w:t xml:space="preserve"> to upgrade its reader state to a writer, because if two threads try to upgrade, they both will wait for the other thread to release the read lock, causing a deadlock.</w:t>
+        <w:t xml:space="preserve"> one thread should be permitted to upgrade its reader state to a writer, because if two threads try to upgrade, they both will wait for the other thread to release the</w:t>
+      </w:r>
+      <w:r>
+        <w:rPr>
+          <w:rFonts w:eastAsiaTheme="minorEastAsia"/>
+        </w:rPr>
+        <w:t>ir</w:t>
+      </w:r>
+      <w:r>
+        <w:rPr>
+          <w:rFonts w:eastAsiaTheme="minorEastAsia"/>
+        </w:rPr>
+        <w:t xml:space="preserve"> read lock, causing a deadlock.</w:t>
       </w:r>
       <w:r>
         <w:rPr>
@@ -954,7 +951,13 @@
         <w:rPr>
           <w:rFonts w:eastAsiaTheme="minorEastAsia"/>
         </w:rPr>
-        <w:t xml:space="preserve"> fail, we indirectly releasing </w:t>
+        <w:t xml:space="preserve"> fail, we indirectly release</w:t>
+      </w:r>
+      <w:r>
+        <w:rPr>
+          <w:rFonts w:eastAsiaTheme="minorEastAsia"/>
+        </w:rPr>
+        <w:t xml:space="preserve"> </w:t>
       </w:r>
       <w:r>
         <w:rPr>
@@ -966,21 +969,7 @@
         <w:rPr>
           <w:rFonts w:eastAsiaTheme="minorEastAsia"/>
         </w:rPr>
-        <w:t xml:space="preserve"> lock, letting the other thread </w:t>
-      </w:r>
-      <w:proofErr w:type="gramStart"/>
-      <w:r>
-        <w:rPr>
-          <w:rFonts w:eastAsiaTheme="minorEastAsia"/>
-        </w:rPr>
-        <w:t>to successfully acquire</w:t>
-      </w:r>
-      <w:proofErr w:type="gramEnd"/>
-      <w:r>
-        <w:rPr>
-          <w:rFonts w:eastAsiaTheme="minorEastAsia"/>
-        </w:rPr>
-        <w:t xml:space="preserve"> the write lock.</w:t>
+        <w:t xml:space="preserve"> lock, letting the other thread to successfully acquire the write lock.</w:t>
       </w:r>
       <w:r>
         <w:rPr>
@@ -991,7 +980,7 @@
     </w:p>
     <w:p>
       <w:pPr>
-        <w:pStyle w:val="a3"/>
+        <w:pStyle w:val="ListParagraph"/>
         <w:numPr>
           <w:ilvl w:val="0"/>
           <w:numId w:val="6"/>
@@ -1000,21 +989,536 @@
           <w:rFonts w:eastAsiaTheme="minorEastAsia"/>
         </w:rPr>
       </w:pPr>
+      <w:proofErr w:type="spellStart"/>
+      <w:r>
+        <w:rPr>
+          <w:rFonts w:eastAsiaTheme="minorEastAsia"/>
+        </w:rPr>
+        <w:t>pthread_mutex_t</w:t>
+      </w:r>
+      <w:proofErr w:type="spellEnd"/>
+      <w:r>
+        <w:rPr>
+          <w:rFonts w:eastAsiaTheme="minorEastAsia"/>
+        </w:rPr>
+        <w:t xml:space="preserve"> </w:t>
+      </w:r>
+      <w:proofErr w:type="spellStart"/>
+      <w:r>
+        <w:rPr>
+          <w:rFonts w:eastAsiaTheme="minorEastAsia"/>
+        </w:rPr>
+        <w:t>upgrade_lock</w:t>
+      </w:r>
+      <w:proofErr w:type="spellEnd"/>
+      <w:r>
+        <w:rPr>
+          <w:rFonts w:eastAsiaTheme="minorEastAsia"/>
+        </w:rPr>
+        <w:t>;</w:t>
+      </w:r>
+      <w:r>
+        <w:rPr>
+          <w:rFonts w:eastAsiaTheme="minorEastAsia"/>
+        </w:rPr>
+        <w:br/>
+      </w:r>
+    </w:p>
+    <w:p>
+      <w:pPr>
+        <w:pStyle w:val="ListParagraph"/>
+        <w:ind w:left="360"/>
+        <w:rPr>
+          <w:rFonts w:eastAsiaTheme="minorEastAsia"/>
+        </w:rPr>
+      </w:pPr>
+      <w:r>
+        <w:rPr>
+          <w:rFonts w:eastAsiaTheme="minorEastAsia"/>
+        </w:rPr>
+        <w:t xml:space="preserve">bool </w:t>
+      </w:r>
+      <w:proofErr w:type="spellStart"/>
+      <w:r>
+        <w:rPr>
+          <w:rFonts w:eastAsiaTheme="minorEastAsia"/>
+        </w:rPr>
+        <w:t>upgrade_to_write_</w:t>
+      </w:r>
+      <w:proofErr w:type="gramStart"/>
+      <w:r>
+        <w:rPr>
+          <w:rFonts w:eastAsiaTheme="minorEastAsia"/>
+        </w:rPr>
+        <w:t>lock</w:t>
+      </w:r>
+      <w:proofErr w:type="spellEnd"/>
+      <w:r>
+        <w:rPr>
+          <w:rFonts w:eastAsiaTheme="minorEastAsia"/>
+        </w:rPr>
+        <w:t>(</w:t>
+      </w:r>
+      <w:proofErr w:type="gramEnd"/>
+      <w:r>
+        <w:rPr>
+          <w:rFonts w:eastAsiaTheme="minorEastAsia"/>
+        </w:rPr>
+        <w:t>){</w:t>
+      </w:r>
+    </w:p>
+    <w:p>
+      <w:pPr>
+        <w:pStyle w:val="ListParagraph"/>
+        <w:ind w:left="360"/>
+        <w:rPr>
+          <w:rFonts w:eastAsiaTheme="minorEastAsia"/>
+        </w:rPr>
+      </w:pPr>
+      <w:r>
+        <w:rPr>
+          <w:rFonts w:eastAsiaTheme="minorEastAsia"/>
+        </w:rPr>
+        <w:tab/>
+      </w:r>
+      <w:proofErr w:type="spellStart"/>
+      <w:r>
+        <w:rPr>
+          <w:rFonts w:eastAsiaTheme="minorEastAsia"/>
+        </w:rPr>
+        <w:t>int</w:t>
+      </w:r>
+      <w:proofErr w:type="spellEnd"/>
+      <w:r>
+        <w:rPr>
+          <w:rFonts w:eastAsiaTheme="minorEastAsia"/>
+        </w:rPr>
+        <w:t xml:space="preserve"> res = </w:t>
+      </w:r>
+      <w:proofErr w:type="spellStart"/>
+      <w:r>
+        <w:rPr>
+          <w:rFonts w:eastAsiaTheme="minorEastAsia"/>
+        </w:rPr>
+        <w:t>pthread_mutex_trylock</w:t>
+      </w:r>
+      <w:proofErr w:type="spellEnd"/>
+      <w:r>
+        <w:rPr>
+          <w:rFonts w:eastAsiaTheme="minorEastAsia"/>
+        </w:rPr>
+        <w:t>(&amp;</w:t>
+      </w:r>
+      <w:proofErr w:type="spellStart"/>
+      <w:r>
+        <w:rPr>
+          <w:rFonts w:eastAsiaTheme="minorEastAsia"/>
+        </w:rPr>
+        <w:t>upgrade_lock</w:t>
+      </w:r>
+      <w:proofErr w:type="spellEnd"/>
+      <w:r>
+        <w:rPr>
+          <w:rFonts w:eastAsiaTheme="minorEastAsia"/>
+        </w:rPr>
+        <w:t>);</w:t>
+      </w:r>
+    </w:p>
+    <w:p>
+      <w:pPr>
+        <w:pStyle w:val="ListParagraph"/>
+        <w:ind w:left="360"/>
+        <w:rPr>
+          <w:rFonts w:eastAsiaTheme="minorEastAsia"/>
+        </w:rPr>
+      </w:pPr>
+      <w:r>
+        <w:rPr>
+          <w:rFonts w:eastAsiaTheme="minorEastAsia"/>
+        </w:rPr>
+        <w:tab/>
+        <w:t xml:space="preserve">if (res == </w:t>
+      </w:r>
+      <w:proofErr w:type="gramStart"/>
+      <w:r>
+        <w:rPr>
+          <w:rFonts w:eastAsiaTheme="minorEastAsia"/>
+        </w:rPr>
+        <w:t>EBUSY){</w:t>
+      </w:r>
+      <w:proofErr w:type="gramEnd"/>
+    </w:p>
+    <w:p>
+      <w:pPr>
+        <w:pStyle w:val="ListParagraph"/>
+        <w:ind w:left="360"/>
+        <w:rPr>
+          <w:rFonts w:eastAsiaTheme="minorEastAsia"/>
+        </w:rPr>
+      </w:pPr>
+      <w:r>
+        <w:rPr>
+          <w:rFonts w:eastAsiaTheme="minorEastAsia"/>
+        </w:rPr>
+        <w:tab/>
+      </w:r>
+      <w:r>
+        <w:rPr>
+          <w:rFonts w:eastAsiaTheme="minorEastAsia"/>
+        </w:rPr>
+        <w:tab/>
+        <w:t>return false;</w:t>
+      </w:r>
+    </w:p>
+    <w:p>
+      <w:pPr>
+        <w:pStyle w:val="ListParagraph"/>
+        <w:ind w:left="360"/>
+        <w:rPr>
+          <w:rFonts w:eastAsiaTheme="minorEastAsia"/>
+        </w:rPr>
+      </w:pPr>
+      <w:r>
+        <w:rPr>
+          <w:rFonts w:eastAsiaTheme="minorEastAsia"/>
+        </w:rPr>
+        <w:tab/>
+        <w:t>}</w:t>
+      </w:r>
+    </w:p>
+    <w:p>
+      <w:pPr>
+        <w:pStyle w:val="ListParagraph"/>
+        <w:ind w:left="360"/>
+        <w:rPr>
+          <w:rFonts w:eastAsiaTheme="minorEastAsia"/>
+        </w:rPr>
+      </w:pPr>
+      <w:r>
+        <w:rPr>
+          <w:rFonts w:eastAsiaTheme="minorEastAsia"/>
+        </w:rPr>
+        <w:tab/>
+      </w:r>
+      <w:proofErr w:type="spellStart"/>
+      <w:r>
+        <w:rPr>
+          <w:rFonts w:eastAsiaTheme="minorEastAsia"/>
+        </w:rPr>
+        <w:t>pthread_mutex_lock</w:t>
+      </w:r>
+      <w:proofErr w:type="spellEnd"/>
+      <w:r>
+        <w:rPr>
+          <w:rFonts w:eastAsiaTheme="minorEastAsia"/>
+        </w:rPr>
+        <w:t>(&amp;</w:t>
+      </w:r>
+      <w:proofErr w:type="spellStart"/>
+      <w:r>
+        <w:rPr>
+          <w:rFonts w:eastAsiaTheme="minorEastAsia"/>
+        </w:rPr>
+        <w:t>global_lock</w:t>
+      </w:r>
+      <w:proofErr w:type="spellEnd"/>
+      <w:r>
+        <w:rPr>
+          <w:rFonts w:eastAsiaTheme="minorEastAsia"/>
+        </w:rPr>
+        <w:t>);</w:t>
+      </w:r>
+      <w:r>
+        <w:rPr>
+          <w:rFonts w:eastAsiaTheme="minorEastAsia"/>
+        </w:rPr>
+        <w:t xml:space="preserve"> </w:t>
+      </w:r>
+    </w:p>
+    <w:p>
+      <w:pPr>
+        <w:pStyle w:val="ListParagraph"/>
+        <w:ind w:left="360"/>
+        <w:rPr>
+          <w:rFonts w:eastAsiaTheme="minorEastAsia"/>
+        </w:rPr>
+      </w:pPr>
+      <w:r>
+        <w:rPr>
+          <w:rFonts w:eastAsiaTheme="minorEastAsia"/>
+        </w:rPr>
+        <w:tab/>
+      </w:r>
+      <w:proofErr w:type="spellStart"/>
+      <w:r>
+        <w:rPr>
+          <w:rFonts w:eastAsiaTheme="minorEastAsia"/>
+        </w:rPr>
+        <w:t>number_of_readers</w:t>
+      </w:r>
+      <w:proofErr w:type="spellEnd"/>
+      <w:r>
+        <w:rPr>
+          <w:rFonts w:eastAsiaTheme="minorEastAsia"/>
+        </w:rPr>
+        <w:t>--</w:t>
+      </w:r>
+      <w:r>
+        <w:rPr>
+          <w:rFonts w:eastAsiaTheme="minorEastAsia"/>
+        </w:rPr>
+        <w:t>;</w:t>
+      </w:r>
+    </w:p>
+    <w:p>
+      <w:pPr>
+        <w:pStyle w:val="ListParagraph"/>
+        <w:ind w:left="360"/>
+        <w:rPr>
+          <w:rFonts w:eastAsiaTheme="minorEastAsia"/>
+        </w:rPr>
+      </w:pPr>
+      <w:r>
+        <w:rPr>
+          <w:rFonts w:eastAsiaTheme="minorEastAsia"/>
+        </w:rPr>
+        <w:tab/>
+        <w:t>while ((</w:t>
+      </w:r>
+      <w:proofErr w:type="spellStart"/>
+      <w:r>
+        <w:rPr>
+          <w:rFonts w:eastAsiaTheme="minorEastAsia"/>
+        </w:rPr>
+        <w:t>number_of_writers</w:t>
+      </w:r>
+      <w:proofErr w:type="spellEnd"/>
+      <w:r>
+        <w:rPr>
+          <w:rFonts w:eastAsiaTheme="minorEastAsia"/>
+        </w:rPr>
+        <w:t xml:space="preserve"> &gt; 0) || (</w:t>
+      </w:r>
+      <w:proofErr w:type="spellStart"/>
+      <w:r>
+        <w:rPr>
+          <w:rFonts w:eastAsiaTheme="minorEastAsia"/>
+        </w:rPr>
+        <w:t>number_of_readers</w:t>
+      </w:r>
+      <w:proofErr w:type="spellEnd"/>
+      <w:r>
+        <w:rPr>
+          <w:rFonts w:eastAsiaTheme="minorEastAsia"/>
+        </w:rPr>
+        <w:t xml:space="preserve"> &gt; </w:t>
+      </w:r>
+      <w:r>
+        <w:rPr>
+          <w:rFonts w:eastAsiaTheme="minorEastAsia"/>
+        </w:rPr>
+        <w:t>0</w:t>
+      </w:r>
+      <w:r>
+        <w:rPr>
+          <w:rFonts w:eastAsiaTheme="minorEastAsia"/>
+        </w:rPr>
+        <w:t>))</w:t>
+      </w:r>
+    </w:p>
+    <w:p>
+      <w:pPr>
+        <w:pStyle w:val="ListParagraph"/>
+        <w:ind w:left="360"/>
+        <w:rPr>
+          <w:rFonts w:eastAsiaTheme="minorEastAsia"/>
+        </w:rPr>
+      </w:pPr>
+      <w:r>
+        <w:rPr>
+          <w:rFonts w:eastAsiaTheme="minorEastAsia"/>
+        </w:rPr>
+        <w:tab/>
+      </w:r>
+      <w:r>
+        <w:rPr>
+          <w:rFonts w:eastAsiaTheme="minorEastAsia"/>
+        </w:rPr>
+        <w:tab/>
+      </w:r>
+      <w:proofErr w:type="spellStart"/>
+      <w:r>
+        <w:rPr>
+          <w:rFonts w:eastAsiaTheme="minorEastAsia"/>
+        </w:rPr>
+        <w:t>pthread_cond_</w:t>
+      </w:r>
+      <w:proofErr w:type="gramStart"/>
+      <w:r>
+        <w:rPr>
+          <w:rFonts w:eastAsiaTheme="minorEastAsia"/>
+        </w:rPr>
+        <w:t>wait</w:t>
+      </w:r>
+      <w:proofErr w:type="spellEnd"/>
+      <w:r>
+        <w:rPr>
+          <w:rFonts w:eastAsiaTheme="minorEastAsia"/>
+        </w:rPr>
+        <w:t>(</w:t>
+      </w:r>
+      <w:proofErr w:type="gramEnd"/>
+      <w:r>
+        <w:rPr>
+          <w:rFonts w:eastAsiaTheme="minorEastAsia"/>
+        </w:rPr>
+        <w:t>&amp;</w:t>
+      </w:r>
+      <w:proofErr w:type="spellStart"/>
+      <w:r>
+        <w:rPr>
+          <w:rFonts w:eastAsiaTheme="minorEastAsia"/>
+        </w:rPr>
+        <w:t>writers_condition</w:t>
+      </w:r>
+      <w:proofErr w:type="spellEnd"/>
+      <w:r>
+        <w:rPr>
+          <w:rFonts w:eastAsiaTheme="minorEastAsia"/>
+        </w:rPr>
+        <w:t>, &amp;</w:t>
+      </w:r>
+      <w:proofErr w:type="spellStart"/>
+      <w:r>
+        <w:rPr>
+          <w:rFonts w:eastAsiaTheme="minorEastAsia"/>
+        </w:rPr>
+        <w:t>global_lock</w:t>
+      </w:r>
+      <w:proofErr w:type="spellEnd"/>
+      <w:r>
+        <w:rPr>
+          <w:rFonts w:eastAsiaTheme="minorEastAsia"/>
+        </w:rPr>
+        <w:t>);</w:t>
+      </w:r>
+    </w:p>
+    <w:p>
+      <w:pPr>
+        <w:pStyle w:val="ListParagraph"/>
+        <w:ind w:left="360"/>
+        <w:rPr>
+          <w:rFonts w:eastAsiaTheme="minorEastAsia"/>
+        </w:rPr>
+      </w:pPr>
+      <w:r>
+        <w:rPr>
+          <w:rFonts w:eastAsiaTheme="minorEastAsia"/>
+        </w:rPr>
+        <w:tab/>
+      </w:r>
+    </w:p>
+    <w:p>
+      <w:pPr>
+        <w:pStyle w:val="ListParagraph"/>
+        <w:ind w:left="360"/>
+        <w:rPr>
+          <w:rFonts w:eastAsiaTheme="minorEastAsia"/>
+        </w:rPr>
+      </w:pPr>
+      <w:r>
+        <w:rPr>
+          <w:rFonts w:eastAsiaTheme="minorEastAsia"/>
+        </w:rPr>
+        <w:tab/>
+      </w:r>
+      <w:proofErr w:type="spellStart"/>
+      <w:r>
+        <w:rPr>
+          <w:rFonts w:eastAsiaTheme="minorEastAsia"/>
+        </w:rPr>
+        <w:t>number_of_writers</w:t>
+      </w:r>
+      <w:proofErr w:type="spellEnd"/>
+      <w:r>
+        <w:rPr>
+          <w:rFonts w:eastAsiaTheme="minorEastAsia"/>
+        </w:rPr>
+        <w:t>++;</w:t>
+      </w:r>
+    </w:p>
+    <w:p>
+      <w:pPr>
+        <w:pStyle w:val="ListParagraph"/>
+        <w:ind w:left="360"/>
+        <w:rPr>
+          <w:rFonts w:eastAsiaTheme="minorEastAsia"/>
+        </w:rPr>
+      </w:pPr>
+      <w:r>
+        <w:rPr>
+          <w:rFonts w:eastAsiaTheme="minorEastAsia"/>
+        </w:rPr>
+        <w:tab/>
+      </w:r>
+      <w:proofErr w:type="spellStart"/>
+      <w:r>
+        <w:rPr>
+          <w:rFonts w:eastAsiaTheme="minorEastAsia"/>
+        </w:rPr>
+        <w:t>pthread_mutex_unlock</w:t>
+      </w:r>
+      <w:proofErr w:type="spellEnd"/>
+      <w:r>
+        <w:rPr>
+          <w:rFonts w:eastAsiaTheme="minorEastAsia"/>
+        </w:rPr>
+        <w:t>(&amp;</w:t>
+      </w:r>
+      <w:proofErr w:type="spellStart"/>
+      <w:r>
+        <w:rPr>
+          <w:rFonts w:eastAsiaTheme="minorEastAsia"/>
+        </w:rPr>
+        <w:t>global_lock</w:t>
+      </w:r>
+      <w:proofErr w:type="spellEnd"/>
+      <w:r>
+        <w:rPr>
+          <w:rFonts w:eastAsiaTheme="minorEastAsia"/>
+        </w:rPr>
+        <w:t>);</w:t>
+      </w:r>
       <w:bookmarkStart w:id="0" w:name="_GoBack"/>
       <w:bookmarkEnd w:id="0"/>
+    </w:p>
+    <w:p>
+      <w:pPr>
+        <w:pStyle w:val="ListParagraph"/>
+        <w:ind w:left="360"/>
+        <w:rPr>
+          <w:rFonts w:eastAsiaTheme="minorEastAsia"/>
+        </w:rPr>
+      </w:pPr>
+      <w:r>
+        <w:rPr>
+          <w:rFonts w:eastAsiaTheme="minorEastAsia"/>
+        </w:rPr>
+        <w:tab/>
+      </w:r>
       <w:proofErr w:type="spellStart"/>
       <w:r>
         <w:rPr>
           <w:rFonts w:eastAsiaTheme="minorEastAsia"/>
         </w:rPr>
-        <w:t>pthread_mutex_t</w:t>
+        <w:t>pthread_mutex_unlock</w:t>
       </w:r>
       <w:proofErr w:type="spellEnd"/>
       <w:r>
         <w:rPr>
           <w:rFonts w:eastAsiaTheme="minorEastAsia"/>
         </w:rPr>
-        <w:t xml:space="preserve"> </w:t>
+        <w:t>(&amp;</w:t>
       </w:r>
       <w:proofErr w:type="spellStart"/>
       <w:r>
@@ -1028,58 +1532,16 @@
         <w:rPr>
           <w:rFonts w:eastAsiaTheme="minorEastAsia"/>
         </w:rPr>
-        <w:t>;</w:t>
-      </w:r>
-      <w:r>
-        <w:rPr>
-          <w:rFonts w:eastAsiaTheme="minorEastAsia"/>
-        </w:rPr>
-        <w:br/>
-      </w:r>
-    </w:p>
-    <w:p>
-      <w:pPr>
-        <w:pStyle w:val="a3"/>
+        <w:t>);</w:t>
+      </w:r>
+    </w:p>
+    <w:p>
+      <w:pPr>
+        <w:pStyle w:val="ListParagraph"/>
         <w:ind w:left="360"/>
         <w:rPr>
           <w:rFonts w:eastAsiaTheme="minorEastAsia"/>
-        </w:rPr>
-      </w:pPr>
-      <w:proofErr w:type="gramStart"/>
-      <w:r>
-        <w:rPr>
-          <w:rFonts w:eastAsiaTheme="minorEastAsia"/>
-        </w:rPr>
-        <w:t>bool</w:t>
-      </w:r>
-      <w:proofErr w:type="gramEnd"/>
-      <w:r>
-        <w:rPr>
-          <w:rFonts w:eastAsiaTheme="minorEastAsia"/>
-        </w:rPr>
-        <w:t xml:space="preserve"> </w:t>
-      </w:r>
-      <w:proofErr w:type="spellStart"/>
-      <w:r>
-        <w:rPr>
-          <w:rFonts w:eastAsiaTheme="minorEastAsia"/>
-        </w:rPr>
-        <w:t>upgrade_to_write_lock</w:t>
-      </w:r>
-      <w:proofErr w:type="spellEnd"/>
-      <w:r>
-        <w:rPr>
-          <w:rFonts w:eastAsiaTheme="minorEastAsia"/>
-        </w:rPr>
-        <w:t>(){</w:t>
-      </w:r>
-    </w:p>
-    <w:p>
-      <w:pPr>
-        <w:pStyle w:val="a3"/>
-        <w:ind w:left="360"/>
-        <w:rPr>
-          <w:rFonts w:eastAsiaTheme="minorEastAsia"/>
+          <w:rtl/>
         </w:rPr>
       </w:pPr>
       <w:r>
@@ -1087,511 +1549,7 @@
           <w:rFonts w:eastAsiaTheme="minorEastAsia"/>
         </w:rPr>
         <w:tab/>
-      </w:r>
-      <w:proofErr w:type="spellStart"/>
-      <w:proofErr w:type="gramStart"/>
-      <w:r>
-        <w:rPr>
-          <w:rFonts w:eastAsiaTheme="minorEastAsia"/>
-        </w:rPr>
-        <w:t>int</w:t>
-      </w:r>
-      <w:proofErr w:type="spellEnd"/>
-      <w:proofErr w:type="gramEnd"/>
-      <w:r>
-        <w:rPr>
-          <w:rFonts w:eastAsiaTheme="minorEastAsia"/>
-        </w:rPr>
-        <w:t xml:space="preserve"> res = </w:t>
-      </w:r>
-      <w:proofErr w:type="spellStart"/>
-      <w:r>
-        <w:rPr>
-          <w:rFonts w:eastAsiaTheme="minorEastAsia"/>
-        </w:rPr>
-        <w:t>pthread_mutex_trylock</w:t>
-      </w:r>
-      <w:proofErr w:type="spellEnd"/>
-      <w:r>
-        <w:rPr>
-          <w:rFonts w:eastAsiaTheme="minorEastAsia"/>
-        </w:rPr>
-        <w:t>(&amp;</w:t>
-      </w:r>
-      <w:proofErr w:type="spellStart"/>
-      <w:r>
-        <w:rPr>
-          <w:rFonts w:eastAsiaTheme="minorEastAsia"/>
-        </w:rPr>
-        <w:t>upgrade_lock</w:t>
-      </w:r>
-      <w:proofErr w:type="spellEnd"/>
-      <w:r>
-        <w:rPr>
-          <w:rFonts w:eastAsiaTheme="minorEastAsia"/>
-        </w:rPr>
-        <w:t>);</w:t>
-      </w:r>
-    </w:p>
-    <w:p>
-      <w:pPr>
-        <w:pStyle w:val="a3"/>
-        <w:ind w:left="360"/>
-        <w:rPr>
-          <w:rFonts w:eastAsiaTheme="minorEastAsia"/>
-        </w:rPr>
-      </w:pPr>
-      <w:r>
-        <w:rPr>
-          <w:rFonts w:eastAsiaTheme="minorEastAsia"/>
-        </w:rPr>
-        <w:tab/>
-      </w:r>
-      <w:proofErr w:type="gramStart"/>
-      <w:r>
-        <w:rPr>
-          <w:rFonts w:eastAsiaTheme="minorEastAsia"/>
-        </w:rPr>
-        <w:t>if</w:t>
-      </w:r>
-      <w:proofErr w:type="gramEnd"/>
-      <w:r>
-        <w:rPr>
-          <w:rFonts w:eastAsiaTheme="minorEastAsia"/>
-        </w:rPr>
-        <w:t xml:space="preserve"> (res == EBUSY){</w:t>
-      </w:r>
-    </w:p>
-    <w:p>
-      <w:pPr>
-        <w:pStyle w:val="a3"/>
-        <w:ind w:left="360"/>
-        <w:rPr>
-          <w:rFonts w:eastAsiaTheme="minorEastAsia"/>
-        </w:rPr>
-      </w:pPr>
-      <w:r>
-        <w:rPr>
-          <w:rFonts w:eastAsiaTheme="minorEastAsia"/>
-        </w:rPr>
-        <w:tab/>
-      </w:r>
-      <w:r>
-        <w:rPr>
-          <w:rFonts w:eastAsiaTheme="minorEastAsia"/>
-        </w:rPr>
-        <w:tab/>
-      </w:r>
-      <w:proofErr w:type="gramStart"/>
-      <w:r>
-        <w:rPr>
-          <w:rFonts w:eastAsiaTheme="minorEastAsia"/>
-        </w:rPr>
-        <w:t>return</w:t>
-      </w:r>
-      <w:proofErr w:type="gramEnd"/>
-      <w:r>
-        <w:rPr>
-          <w:rFonts w:eastAsiaTheme="minorEastAsia"/>
-        </w:rPr>
-        <w:t xml:space="preserve"> false;</w:t>
-      </w:r>
-    </w:p>
-    <w:p>
-      <w:pPr>
-        <w:pStyle w:val="a3"/>
-        <w:ind w:left="360"/>
-        <w:rPr>
-          <w:rFonts w:eastAsiaTheme="minorEastAsia"/>
-        </w:rPr>
-      </w:pPr>
-      <w:r>
-        <w:rPr>
-          <w:rFonts w:eastAsiaTheme="minorEastAsia"/>
-        </w:rPr>
-        <w:tab/>
-        <w:t>}</w:t>
-      </w:r>
-    </w:p>
-    <w:p>
-      <w:pPr>
-        <w:pStyle w:val="a3"/>
-        <w:ind w:left="360"/>
-        <w:rPr>
-          <w:rFonts w:eastAsiaTheme="minorEastAsia"/>
-        </w:rPr>
-      </w:pPr>
-      <w:r>
-        <w:rPr>
-          <w:rFonts w:eastAsiaTheme="minorEastAsia"/>
-        </w:rPr>
-        <w:tab/>
-      </w:r>
-      <w:proofErr w:type="spellStart"/>
-      <w:r>
-        <w:rPr>
-          <w:rFonts w:eastAsiaTheme="minorEastAsia"/>
-        </w:rPr>
-        <w:t>pthread_mutex_</w:t>
-      </w:r>
-      <w:proofErr w:type="gramStart"/>
-      <w:r>
-        <w:rPr>
-          <w:rFonts w:eastAsiaTheme="minorEastAsia"/>
-        </w:rPr>
-        <w:t>lock</w:t>
-      </w:r>
-      <w:proofErr w:type="spellEnd"/>
-      <w:r>
-        <w:rPr>
-          <w:rFonts w:eastAsiaTheme="minorEastAsia"/>
-        </w:rPr>
-        <w:t>(</w:t>
-      </w:r>
-      <w:proofErr w:type="gramEnd"/>
-      <w:r>
-        <w:rPr>
-          <w:rFonts w:eastAsiaTheme="minorEastAsia"/>
-        </w:rPr>
-        <w:t>&amp;</w:t>
-      </w:r>
-      <w:proofErr w:type="spellStart"/>
-      <w:r>
-        <w:rPr>
-          <w:rFonts w:eastAsiaTheme="minorEastAsia"/>
-        </w:rPr>
-        <w:t>global_lock</w:t>
-      </w:r>
-      <w:proofErr w:type="spellEnd"/>
-      <w:r>
-        <w:rPr>
-          <w:rFonts w:eastAsiaTheme="minorEastAsia"/>
-        </w:rPr>
-        <w:t>);</w:t>
-      </w:r>
-    </w:p>
-    <w:p>
-      <w:pPr>
-        <w:pStyle w:val="a3"/>
-        <w:ind w:left="360"/>
-        <w:rPr>
-          <w:rFonts w:eastAsiaTheme="minorEastAsia"/>
-        </w:rPr>
-      </w:pPr>
-      <w:r>
-        <w:rPr>
-          <w:rFonts w:eastAsiaTheme="minorEastAsia"/>
-        </w:rPr>
-        <w:tab/>
-      </w:r>
-      <w:proofErr w:type="gramStart"/>
-      <w:r>
-        <w:rPr>
-          <w:rFonts w:eastAsiaTheme="minorEastAsia"/>
-        </w:rPr>
-        <w:t>while</w:t>
-      </w:r>
-      <w:proofErr w:type="gramEnd"/>
-      <w:r>
-        <w:rPr>
-          <w:rFonts w:eastAsiaTheme="minorEastAsia"/>
-        </w:rPr>
-        <w:t xml:space="preserve"> ((</w:t>
-      </w:r>
-      <w:proofErr w:type="spellStart"/>
-      <w:r>
-        <w:rPr>
-          <w:rFonts w:eastAsiaTheme="minorEastAsia"/>
-        </w:rPr>
-        <w:t>number_of_writers</w:t>
-      </w:r>
-      <w:proofErr w:type="spellEnd"/>
-      <w:r>
-        <w:rPr>
-          <w:rFonts w:eastAsiaTheme="minorEastAsia"/>
-        </w:rPr>
-        <w:t xml:space="preserve"> &gt; 0) || (</w:t>
-      </w:r>
-      <w:proofErr w:type="spellStart"/>
-      <w:r>
-        <w:rPr>
-          <w:rFonts w:eastAsiaTheme="minorEastAsia"/>
-        </w:rPr>
-        <w:t>number_of_readers</w:t>
-      </w:r>
-      <w:proofErr w:type="spellEnd"/>
-      <w:r>
-        <w:rPr>
-          <w:rFonts w:eastAsiaTheme="minorEastAsia"/>
-        </w:rPr>
-        <w:t xml:space="preserve"> &gt; 1))</w:t>
-      </w:r>
-    </w:p>
-    <w:p>
-      <w:pPr>
-        <w:pStyle w:val="a3"/>
-        <w:ind w:left="360"/>
-        <w:rPr>
-          <w:rFonts w:eastAsiaTheme="minorEastAsia"/>
-        </w:rPr>
-      </w:pPr>
-      <w:r>
-        <w:rPr>
-          <w:rFonts w:eastAsiaTheme="minorEastAsia"/>
-        </w:rPr>
-        <w:tab/>
-      </w:r>
-      <w:r>
-        <w:rPr>
-          <w:rFonts w:eastAsiaTheme="minorEastAsia"/>
-        </w:rPr>
-        <w:tab/>
-      </w:r>
-      <w:proofErr w:type="spellStart"/>
-      <w:r>
-        <w:rPr>
-          <w:rFonts w:eastAsiaTheme="minorEastAsia"/>
-        </w:rPr>
-        <w:t>pthread_cond_</w:t>
-      </w:r>
-      <w:proofErr w:type="gramStart"/>
-      <w:r>
-        <w:rPr>
-          <w:rFonts w:eastAsiaTheme="minorEastAsia"/>
-        </w:rPr>
-        <w:t>wait</w:t>
-      </w:r>
-      <w:proofErr w:type="spellEnd"/>
-      <w:r>
-        <w:rPr>
-          <w:rFonts w:eastAsiaTheme="minorEastAsia"/>
-        </w:rPr>
-        <w:t>(</w:t>
-      </w:r>
-      <w:proofErr w:type="gramEnd"/>
-      <w:r>
-        <w:rPr>
-          <w:rFonts w:eastAsiaTheme="minorEastAsia"/>
-        </w:rPr>
-        <w:t>&amp;</w:t>
-      </w:r>
-      <w:proofErr w:type="spellStart"/>
-      <w:r>
-        <w:rPr>
-          <w:rFonts w:eastAsiaTheme="minorEastAsia"/>
-        </w:rPr>
-        <w:t>writers_condition</w:t>
-      </w:r>
-      <w:proofErr w:type="spellEnd"/>
-      <w:r>
-        <w:rPr>
-          <w:rFonts w:eastAsiaTheme="minorEastAsia"/>
-        </w:rPr>
-        <w:t>, &amp;</w:t>
-      </w:r>
-      <w:proofErr w:type="spellStart"/>
-      <w:r>
-        <w:rPr>
-          <w:rFonts w:eastAsiaTheme="minorEastAsia"/>
-        </w:rPr>
-        <w:t>global_lock</w:t>
-      </w:r>
-      <w:proofErr w:type="spellEnd"/>
-      <w:r>
-        <w:rPr>
-          <w:rFonts w:eastAsiaTheme="minorEastAsia"/>
-        </w:rPr>
-        <w:t>);</w:t>
-      </w:r>
-    </w:p>
-    <w:p>
-      <w:pPr>
-        <w:pStyle w:val="a3"/>
-        <w:ind w:left="360"/>
-        <w:rPr>
-          <w:rFonts w:eastAsiaTheme="minorEastAsia"/>
-        </w:rPr>
-      </w:pPr>
-      <w:r>
-        <w:rPr>
-          <w:rFonts w:eastAsiaTheme="minorEastAsia"/>
-        </w:rPr>
-        <w:tab/>
-      </w:r>
-    </w:p>
-    <w:p>
-      <w:pPr>
-        <w:pStyle w:val="a3"/>
-        <w:ind w:left="360"/>
-        <w:rPr>
-          <w:rFonts w:eastAsiaTheme="minorEastAsia"/>
-        </w:rPr>
-      </w:pPr>
-      <w:r>
-        <w:rPr>
-          <w:rFonts w:eastAsiaTheme="minorEastAsia"/>
-        </w:rPr>
-        <w:tab/>
-      </w:r>
-      <w:proofErr w:type="spellStart"/>
-      <w:proofErr w:type="gramStart"/>
-      <w:r>
-        <w:rPr>
-          <w:rFonts w:eastAsiaTheme="minorEastAsia"/>
-        </w:rPr>
-        <w:t>number_of_writers</w:t>
-      </w:r>
-      <w:proofErr w:type="spellEnd"/>
-      <w:proofErr w:type="gramEnd"/>
-      <w:r>
-        <w:rPr>
-          <w:rFonts w:eastAsiaTheme="minorEastAsia"/>
-        </w:rPr>
-        <w:t>++;</w:t>
-      </w:r>
-    </w:p>
-    <w:p>
-      <w:pPr>
-        <w:pStyle w:val="a3"/>
-        <w:ind w:left="360"/>
-        <w:rPr>
-          <w:rFonts w:eastAsiaTheme="minorEastAsia"/>
-        </w:rPr>
-      </w:pPr>
-      <w:r>
-        <w:rPr>
-          <w:rFonts w:eastAsiaTheme="minorEastAsia"/>
-        </w:rPr>
-        <w:tab/>
-      </w:r>
-      <w:proofErr w:type="spellStart"/>
-      <w:r>
-        <w:rPr>
-          <w:rFonts w:eastAsiaTheme="minorEastAsia"/>
-        </w:rPr>
-        <w:t>pthread_mutex_</w:t>
-      </w:r>
-      <w:proofErr w:type="gramStart"/>
-      <w:r>
-        <w:rPr>
-          <w:rFonts w:eastAsiaTheme="minorEastAsia"/>
-        </w:rPr>
-        <w:t>unlock</w:t>
-      </w:r>
-      <w:proofErr w:type="spellEnd"/>
-      <w:r>
-        <w:rPr>
-          <w:rFonts w:eastAsiaTheme="minorEastAsia"/>
-        </w:rPr>
-        <w:t>(</w:t>
-      </w:r>
-      <w:proofErr w:type="gramEnd"/>
-      <w:r>
-        <w:rPr>
-          <w:rFonts w:eastAsiaTheme="minorEastAsia"/>
-        </w:rPr>
-        <w:t>&amp;</w:t>
-      </w:r>
-      <w:proofErr w:type="spellStart"/>
-      <w:r>
-        <w:rPr>
-          <w:rFonts w:eastAsiaTheme="minorEastAsia"/>
-        </w:rPr>
-        <w:t>upgrade_lock</w:t>
-      </w:r>
-      <w:proofErr w:type="spellEnd"/>
-      <w:r>
-        <w:rPr>
-          <w:rFonts w:eastAsiaTheme="minorEastAsia"/>
-        </w:rPr>
-        <w:t>);</w:t>
-      </w:r>
-    </w:p>
-    <w:p>
-      <w:pPr>
-        <w:pStyle w:val="a3"/>
-        <w:ind w:left="360"/>
-        <w:rPr>
-          <w:rFonts w:eastAsiaTheme="minorEastAsia"/>
-        </w:rPr>
-      </w:pPr>
-      <w:r>
-        <w:rPr>
-          <w:rFonts w:eastAsiaTheme="minorEastAsia"/>
-        </w:rPr>
-        <w:tab/>
-      </w:r>
-      <w:proofErr w:type="spellStart"/>
-      <w:r>
-        <w:rPr>
-          <w:rFonts w:eastAsiaTheme="minorEastAsia"/>
-        </w:rPr>
-        <w:t>pthread_mutex_</w:t>
-      </w:r>
-      <w:proofErr w:type="gramStart"/>
-      <w:r>
-        <w:rPr>
-          <w:rFonts w:eastAsiaTheme="minorEastAsia"/>
-        </w:rPr>
-        <w:t>unlock</w:t>
-      </w:r>
-      <w:proofErr w:type="spellEnd"/>
-      <w:r>
-        <w:rPr>
-          <w:rFonts w:eastAsiaTheme="minorEastAsia"/>
-        </w:rPr>
-        <w:t>(</w:t>
-      </w:r>
-      <w:proofErr w:type="gramEnd"/>
-      <w:r>
-        <w:rPr>
-          <w:rFonts w:eastAsiaTheme="minorEastAsia"/>
-        </w:rPr>
-        <w:t>&amp;</w:t>
-      </w:r>
-      <w:proofErr w:type="spellStart"/>
-      <w:r>
-        <w:rPr>
-          <w:rFonts w:eastAsiaTheme="minorEastAsia"/>
-        </w:rPr>
-        <w:t>global_lock</w:t>
-      </w:r>
-      <w:proofErr w:type="spellEnd"/>
-      <w:r>
-        <w:rPr>
-          <w:rFonts w:eastAsiaTheme="minorEastAsia"/>
-        </w:rPr>
-        <w:t>);</w:t>
-      </w:r>
-    </w:p>
-    <w:p>
-      <w:pPr>
-        <w:pStyle w:val="a3"/>
-        <w:ind w:left="360"/>
-        <w:rPr>
-          <w:rFonts w:eastAsiaTheme="minorEastAsia"/>
-          <w:rtl/>
-        </w:rPr>
-      </w:pPr>
-      <w:r>
-        <w:rPr>
-          <w:rFonts w:eastAsiaTheme="minorEastAsia"/>
-        </w:rPr>
-        <w:tab/>
-      </w:r>
-      <w:proofErr w:type="gramStart"/>
-      <w:r>
-        <w:rPr>
-          <w:rFonts w:eastAsiaTheme="minorEastAsia"/>
-        </w:rPr>
-        <w:t>return</w:t>
-      </w:r>
-      <w:proofErr w:type="gramEnd"/>
-      <w:r>
-        <w:rPr>
-          <w:rFonts w:eastAsiaTheme="minorEastAsia"/>
-        </w:rPr>
-        <w:t xml:space="preserve"> true;</w:t>
+        <w:t>return true;</w:t>
       </w:r>
       <w:r>
         <w:rPr>
@@ -1625,7 +1583,7 @@
 </file>
 
 <file path=word/numbering.xml><?xml version="1.0" encoding="utf-8"?>
-<w:numbering xmlns:wpc="http://schemas.microsoft.com/office/word/2010/wordprocessingCanvas" xmlns:mc="http://schemas.openxmlformats.org/markup-compatibility/2006" xmlns:o="urn:schemas-microsoft-com:office:office" xmlns:r="http://schemas.openxmlformats.org/officeDocument/2006/relationships" xmlns:m="http://schemas.openxmlformats.org/officeDocument/2006/math" xmlns:v="urn:schemas-microsoft-com:vml" xmlns:wp14="http://schemas.microsoft.com/office/word/2010/wordprocessingDrawing" xmlns:wp="http://schemas.openxmlformats.org/drawingml/2006/wordprocessingDrawing" xmlns:w10="urn:schemas-microsoft-com:office:word" xmlns:w="http://schemas.openxmlformats.org/wordprocessingml/2006/main" xmlns:w14="http://schemas.microsoft.com/office/word/2010/wordml" xmlns:w15="http://schemas.microsoft.com/office/word/2012/wordml" xmlns:wpg="http://schemas.microsoft.com/office/word/2010/wordprocessingGroup" xmlns:wpi="http://schemas.microsoft.com/office/word/2010/wordprocessingInk" xmlns:wne="http://schemas.microsoft.com/office/word/2006/wordml" xmlns:wps="http://schemas.microsoft.com/office/word/2010/wordprocessingShape" mc:Ignorable="w14 w15 wp14">
+<w:numbering xmlns:wpc="http://schemas.microsoft.com/office/word/2010/wordprocessingCanvas" xmlns:cx="http://schemas.microsoft.com/office/drawing/2014/chartex" xmlns:cx1="http://schemas.microsoft.com/office/drawing/2015/9/8/chartex" xmlns:cx2="http://schemas.microsoft.com/office/drawing/2015/10/21/chartex" xmlns:mc="http://schemas.openxmlformats.org/markup-compatibility/2006" xmlns:o="urn:schemas-microsoft-com:office:office" xmlns:r="http://schemas.openxmlformats.org/officeDocument/2006/relationships" xmlns:m="http://schemas.openxmlformats.org/officeDocument/2006/math" xmlns:v="urn:schemas-microsoft-com:vml" xmlns:wp14="http://schemas.microsoft.com/office/word/2010/wordprocessingDrawing" xmlns:wp="http://schemas.openxmlformats.org/drawingml/2006/wordprocessingDrawing" xmlns:w10="urn:schemas-microsoft-com:office:word" xmlns:w="http://schemas.openxmlformats.org/wordprocessingml/2006/main" xmlns:w14="http://schemas.microsoft.com/office/word/2010/wordml" xmlns:w15="http://schemas.microsoft.com/office/word/2012/wordml" xmlns:w16se="http://schemas.microsoft.com/office/word/2015/wordml/symex" xmlns:wpg="http://schemas.microsoft.com/office/word/2010/wordprocessingGroup" xmlns:wpi="http://schemas.microsoft.com/office/word/2010/wordprocessingInk" xmlns:wne="http://schemas.microsoft.com/office/word/2006/wordml" xmlns:wps="http://schemas.microsoft.com/office/word/2010/wordprocessingShape" mc:Ignorable="w14 w15 w16se wp14">
   <w:abstractNum w:abstractNumId="0" w15:restartNumberingAfterBreak="0">
     <w:nsid w:val="02A3553D"/>
     <w:multiLevelType w:val="hybridMultilevel"/>
@@ -2197,7 +2155,7 @@
 </file>
 
 <file path=word/styles.xml><?xml version="1.0" encoding="utf-8"?>
-<w:styles xmlns:mc="http://schemas.openxmlformats.org/markup-compatibility/2006" xmlns:r="http://schemas.openxmlformats.org/officeDocument/2006/relationships" xmlns:w="http://schemas.openxmlformats.org/wordprocessingml/2006/main" xmlns:w14="http://schemas.microsoft.com/office/word/2010/wordml" xmlns:w15="http://schemas.microsoft.com/office/word/2012/wordml" mc:Ignorable="w14 w15">
+<w:styles xmlns:mc="http://schemas.openxmlformats.org/markup-compatibility/2006" xmlns:r="http://schemas.openxmlformats.org/officeDocument/2006/relationships" xmlns:w="http://schemas.openxmlformats.org/wordprocessingml/2006/main" xmlns:w14="http://schemas.microsoft.com/office/word/2010/wordml" xmlns:w15="http://schemas.microsoft.com/office/word/2012/wordml" xmlns:w16se="http://schemas.microsoft.com/office/word/2015/wordml/symex" mc:Ignorable="w14 w15 w16se">
   <w:docDefaults>
     <w:rPrDefault>
       <w:rPr>
@@ -2213,7 +2171,7 @@
       </w:pPr>
     </w:pPrDefault>
   </w:docDefaults>
-  <w:latentStyles w:defLockedState="0" w:defUIPriority="99" w:defSemiHidden="0" w:defUnhideWhenUsed="0" w:defQFormat="0" w:count="371">
+  <w:latentStyles w:defLockedState="0" w:defUIPriority="99" w:defSemiHidden="0" w:defUnhideWhenUsed="0" w:defQFormat="0" w:count="372">
     <w:lsdException w:name="Normal" w:uiPriority="0" w:qFormat="1"/>
     <w:lsdException w:name="heading 1" w:uiPriority="9" w:qFormat="1"/>
     <w:lsdException w:name="heading 2" w:semiHidden="1" w:uiPriority="9" w:unhideWhenUsed="1" w:qFormat="1"/>
@@ -2319,7 +2277,6 @@
     <w:lsdException w:name="HTML Sample" w:semiHidden="1" w:unhideWhenUsed="1"/>
     <w:lsdException w:name="HTML Typewriter" w:semiHidden="1" w:unhideWhenUsed="1"/>
     <w:lsdException w:name="HTML Variable" w:semiHidden="1" w:unhideWhenUsed="1"/>
-    <w:lsdException w:name="Normal Table" w:semiHidden="1" w:unhideWhenUsed="1"/>
     <w:lsdException w:name="annotation subject" w:semiHidden="1" w:unhideWhenUsed="1"/>
     <w:lsdException w:name="No List" w:semiHidden="1" w:unhideWhenUsed="1"/>
     <w:lsdException w:name="Outline List 1" w:semiHidden="1" w:unhideWhenUsed="1"/>
@@ -2366,10 +2323,8 @@
     <w:lsdException w:name="Table Subtle 2" w:semiHidden="1" w:unhideWhenUsed="1"/>
     <w:lsdException w:name="Table Web 1" w:semiHidden="1" w:unhideWhenUsed="1"/>
     <w:lsdException w:name="Table Web 2" w:semiHidden="1" w:unhideWhenUsed="1"/>
-    <w:lsdException w:name="Table Web 3" w:semiHidden="1" w:unhideWhenUsed="1"/>
     <w:lsdException w:name="Balloon Text" w:semiHidden="1" w:unhideWhenUsed="1"/>
     <w:lsdException w:name="Table Grid" w:uiPriority="39"/>
-    <w:lsdException w:name="Table Theme" w:semiHidden="1" w:unhideWhenUsed="1"/>
     <w:lsdException w:name="Placeholder Text" w:semiHidden="1"/>
     <w:lsdException w:name="No Spacing" w:uiPriority="1" w:qFormat="1"/>
     <w:lsdException w:name="Light Shading" w:uiPriority="60"/>
@@ -2585,16 +2540,17 @@
     <w:lsdException w:name="List Table 5 Dark Accent 6" w:uiPriority="50"/>
     <w:lsdException w:name="List Table 6 Colorful Accent 6" w:uiPriority="51"/>
     <w:lsdException w:name="List Table 7 Colorful Accent 6" w:uiPriority="52"/>
+    <w:lsdException w:name="Mention" w:semiHidden="1" w:unhideWhenUsed="1"/>
   </w:latentStyles>
-  <w:style w:type="paragraph" w:default="1" w:styleId="a">
+  <w:style w:type="paragraph" w:default="1" w:styleId="Normal">
     <w:name w:val="Normal"/>
     <w:qFormat/>
   </w:style>
-  <w:style w:type="paragraph" w:styleId="1">
+  <w:style w:type="paragraph" w:styleId="Heading1">
     <w:name w:val="heading 1"/>
-    <w:basedOn w:val="a"/>
-    <w:next w:val="a"/>
-    <w:link w:val="10"/>
+    <w:basedOn w:val="Normal"/>
+    <w:next w:val="Normal"/>
+    <w:link w:val="Heading1Char"/>
     <w:uiPriority w:val="9"/>
     <w:qFormat/>
     <w:rsid w:val="009E5EEC"/>
@@ -2611,11 +2567,11 @@
       <w:szCs w:val="32"/>
     </w:rPr>
   </w:style>
-  <w:style w:type="paragraph" w:styleId="2">
+  <w:style w:type="paragraph" w:styleId="Heading2">
     <w:name w:val="heading 2"/>
-    <w:basedOn w:val="a"/>
-    <w:next w:val="a"/>
-    <w:link w:val="20"/>
+    <w:basedOn w:val="Normal"/>
+    <w:next w:val="Normal"/>
+    <w:link w:val="Heading2Char"/>
     <w:uiPriority w:val="9"/>
     <w:unhideWhenUsed/>
     <w:qFormat/>
@@ -2633,13 +2589,13 @@
       <w:szCs w:val="26"/>
     </w:rPr>
   </w:style>
-  <w:style w:type="character" w:default="1" w:styleId="a0">
+  <w:style w:type="character" w:default="1" w:styleId="DefaultParagraphFont">
     <w:name w:val="Default Paragraph Font"/>
     <w:uiPriority w:val="1"/>
     <w:semiHidden/>
     <w:unhideWhenUsed/>
   </w:style>
-  <w:style w:type="table" w:default="1" w:styleId="a1">
+  <w:style w:type="table" w:default="1" w:styleId="TableNormal">
     <w:name w:val="Normal Table"/>
     <w:uiPriority w:val="99"/>
     <w:semiHidden/>
@@ -2654,15 +2610,15 @@
       </w:tblCellMar>
     </w:tblPr>
   </w:style>
-  <w:style w:type="numbering" w:default="1" w:styleId="a2">
+  <w:style w:type="numbering" w:default="1" w:styleId="NoList">
     <w:name w:val="No List"/>
     <w:uiPriority w:val="99"/>
     <w:semiHidden/>
     <w:unhideWhenUsed/>
   </w:style>
-  <w:style w:type="paragraph" w:styleId="a3">
+  <w:style w:type="paragraph" w:styleId="ListParagraph">
     <w:name w:val="List Paragraph"/>
-    <w:basedOn w:val="a"/>
+    <w:basedOn w:val="Normal"/>
     <w:uiPriority w:val="34"/>
     <w:qFormat/>
     <w:rsid w:val="00FF579F"/>
@@ -2671,9 +2627,9 @@
       <w:contextualSpacing/>
     </w:pPr>
   </w:style>
-  <w:style w:type="character" w:styleId="a4">
+  <w:style w:type="character" w:styleId="PlaceholderText">
     <w:name w:val="Placeholder Text"/>
-    <w:basedOn w:val="a0"/>
+    <w:basedOn w:val="DefaultParagraphFont"/>
     <w:uiPriority w:val="99"/>
     <w:semiHidden/>
     <w:rsid w:val="00E25CB1"/>
@@ -2681,10 +2637,10 @@
       <w:color w:val="808080"/>
     </w:rPr>
   </w:style>
-  <w:style w:type="character" w:customStyle="1" w:styleId="10">
-    <w:name w:val="כותרת 1 תו"/>
-    <w:basedOn w:val="a0"/>
-    <w:link w:val="1"/>
+  <w:style w:type="character" w:customStyle="1" w:styleId="Heading1Char">
+    <w:name w:val="Heading 1 Char"/>
+    <w:basedOn w:val="DefaultParagraphFont"/>
+    <w:link w:val="Heading1"/>
     <w:uiPriority w:val="9"/>
     <w:rsid w:val="009E5EEC"/>
     <w:rPr>
@@ -2696,7 +2652,7 @@
   </w:style>
   <w:style w:type="character" w:styleId="Hyperlink">
     <w:name w:val="Hyperlink"/>
-    <w:basedOn w:val="a0"/>
+    <w:basedOn w:val="DefaultParagraphFont"/>
     <w:uiPriority w:val="99"/>
     <w:unhideWhenUsed/>
     <w:rsid w:val="009E5EEC"/>
@@ -2705,10 +2661,10 @@
       <w:u w:val="single"/>
     </w:rPr>
   </w:style>
-  <w:style w:type="character" w:customStyle="1" w:styleId="20">
-    <w:name w:val="כותרת 2 תו"/>
-    <w:basedOn w:val="a0"/>
-    <w:link w:val="2"/>
+  <w:style w:type="character" w:customStyle="1" w:styleId="Heading2Char">
+    <w:name w:val="Heading 2 Char"/>
+    <w:basedOn w:val="DefaultParagraphFont"/>
+    <w:link w:val="Heading2"/>
     <w:uiPriority w:val="9"/>
     <w:rsid w:val="009F7660"/>
     <w:rPr>
@@ -2718,11 +2674,11 @@
       <w:szCs w:val="26"/>
     </w:rPr>
   </w:style>
-  <w:style w:type="paragraph" w:styleId="a5">
+  <w:style w:type="paragraph" w:styleId="Title">
     <w:name w:val="Title"/>
-    <w:basedOn w:val="a"/>
-    <w:next w:val="a"/>
-    <w:link w:val="a6"/>
+    <w:basedOn w:val="Normal"/>
+    <w:next w:val="Normal"/>
+    <w:link w:val="TitleChar"/>
     <w:uiPriority w:val="10"/>
     <w:qFormat/>
     <w:rsid w:val="009F7660"/>
@@ -2738,10 +2694,10 @@
       <w:szCs w:val="56"/>
     </w:rPr>
   </w:style>
-  <w:style w:type="character" w:customStyle="1" w:styleId="a6">
-    <w:name w:val="כותרת טקסט תו"/>
-    <w:basedOn w:val="a0"/>
-    <w:link w:val="a5"/>
+  <w:style w:type="character" w:customStyle="1" w:styleId="TitleChar">
+    <w:name w:val="Title Char"/>
+    <w:basedOn w:val="DefaultParagraphFont"/>
+    <w:link w:val="Title"/>
     <w:uiPriority w:val="10"/>
     <w:rsid w:val="009F7660"/>
     <w:rPr>
@@ -2750,6 +2706,37 @@
       <w:kern w:val="28"/>
       <w:sz w:val="56"/>
       <w:szCs w:val="56"/>
+    </w:rPr>
+  </w:style>
+  <w:style w:type="paragraph" w:styleId="Subtitle">
+    <w:name w:val="Subtitle"/>
+    <w:basedOn w:val="Normal"/>
+    <w:next w:val="Normal"/>
+    <w:link w:val="SubtitleChar"/>
+    <w:uiPriority w:val="11"/>
+    <w:qFormat/>
+    <w:rsid w:val="00AA0208"/>
+    <w:pPr>
+      <w:numPr>
+        <w:ilvl w:val="1"/>
+      </w:numPr>
+    </w:pPr>
+    <w:rPr>
+      <w:rFonts w:eastAsiaTheme="minorEastAsia"/>
+      <w:color w:val="5A5A5A" w:themeColor="text1" w:themeTint="A5"/>
+      <w:spacing w:val="15"/>
+    </w:rPr>
+  </w:style>
+  <w:style w:type="character" w:customStyle="1" w:styleId="SubtitleChar">
+    <w:name w:val="Subtitle Char"/>
+    <w:basedOn w:val="DefaultParagraphFont"/>
+    <w:link w:val="Subtitle"/>
+    <w:uiPriority w:val="11"/>
+    <w:rsid w:val="00AA0208"/>
+    <w:rPr>
+      <w:rFonts w:eastAsiaTheme="minorEastAsia"/>
+      <w:color w:val="5A5A5A" w:themeColor="text1" w:themeTint="A5"/>
+      <w:spacing w:val="15"/>
     </w:rPr>
   </w:style>
 </w:styles>

</xml_diff>